<commit_message>
The final version of the SRS document
</commit_message>
<xml_diff>
--- a/SystemRequirementSpecification.docx
+++ b/SystemRequirementSpecification.docx
@@ -1,6 +1,6 @@
 
 <file path=word/document.xml><?xml version="1.0" encoding="utf-8"?>
-<w:document xmlns:wpc="http://schemas.microsoft.com/office/word/2010/wordprocessingCanvas" xmlns:mo="http://schemas.microsoft.com/office/mac/office/2008/main" xmlns:mc="http://schemas.openxmlformats.org/markup-compatibility/2006" xmlns:mv="urn:schemas-microsoft-com:mac:vml" xmlns:o="urn:schemas-microsoft-com:office:office" xmlns:r="http://schemas.openxmlformats.org/officeDocument/2006/relationships" xmlns:m="http://schemas.openxmlformats.org/officeDocument/2006/math" xmlns:v="urn:schemas-microsoft-com:vml" xmlns:wp14="http://schemas.microsoft.com/office/word/2010/wordprocessingDrawing" xmlns:wp="http://schemas.openxmlformats.org/drawingml/2006/wordprocessingDrawing" xmlns:w10="urn:schemas-microsoft-com:office:word" xmlns:w="http://schemas.openxmlformats.org/wordprocessingml/2006/main" xmlns:w14="http://schemas.microsoft.com/office/word/2010/wordml" xmlns:w15="http://schemas.microsoft.com/office/word/2012/wordml" xmlns:wpg="http://schemas.microsoft.com/office/word/2010/wordprocessingGroup" xmlns:wpi="http://schemas.microsoft.com/office/word/2010/wordprocessingInk" xmlns:wne="http://schemas.microsoft.com/office/word/2006/wordml" xmlns:wps="http://schemas.microsoft.com/office/word/2010/wordprocessingShape" mc:Ignorable="w14 w15 wp14">
+<w:document xmlns:wpc="http://schemas.microsoft.com/office/word/2010/wordprocessingCanvas" xmlns:cx="http://schemas.microsoft.com/office/drawing/2014/chartex" xmlns:cx1="http://schemas.microsoft.com/office/drawing/2015/9/8/chartex" xmlns:cx2="http://schemas.microsoft.com/office/drawing/2015/10/21/chartex" xmlns:cx3="http://schemas.microsoft.com/office/drawing/2016/5/9/chartex" xmlns:cx4="http://schemas.microsoft.com/office/drawing/2016/5/10/chartex" xmlns:cx5="http://schemas.microsoft.com/office/drawing/2016/5/11/chartex" xmlns:cx6="http://schemas.microsoft.com/office/drawing/2016/5/12/chartex" xmlns:cx7="http://schemas.microsoft.com/office/drawing/2016/5/13/chartex" xmlns:cx8="http://schemas.microsoft.com/office/drawing/2016/5/14/chartex" xmlns:mc="http://schemas.openxmlformats.org/markup-compatibility/2006" xmlns:aink="http://schemas.microsoft.com/office/drawing/2016/ink" xmlns:am3d="http://schemas.microsoft.com/office/drawing/2017/model3d" xmlns:o="urn:schemas-microsoft-com:office:office" xmlns:r="http://schemas.openxmlformats.org/officeDocument/2006/relationships" xmlns:m="http://schemas.openxmlformats.org/officeDocument/2006/math" xmlns:v="urn:schemas-microsoft-com:vml" xmlns:wp14="http://schemas.microsoft.com/office/word/2010/wordprocessingDrawing" xmlns:wp="http://schemas.openxmlformats.org/drawingml/2006/wordprocessingDrawing" xmlns:w10="urn:schemas-microsoft-com:office:word" xmlns:w="http://schemas.openxmlformats.org/wordprocessingml/2006/main" xmlns:w14="http://schemas.microsoft.com/office/word/2010/wordml" xmlns:w15="http://schemas.microsoft.com/office/word/2012/wordml" xmlns:w16cid="http://schemas.microsoft.com/office/word/2016/wordml/cid" xmlns:w16se="http://schemas.microsoft.com/office/word/2015/wordml/symex" xmlns:wpg="http://schemas.microsoft.com/office/word/2010/wordprocessingGroup" xmlns:wpi="http://schemas.microsoft.com/office/word/2010/wordprocessingInk" xmlns:wne="http://schemas.microsoft.com/office/word/2006/wordml" xmlns:wps="http://schemas.microsoft.com/office/word/2010/wordprocessingShape" mc:Ignorable="w14 w15 w16se w16cid wp14">
   <w:body>
     <w:p>
       <w:pPr>
@@ -14,8 +14,6 @@
           <w:u w:val="single"/>
         </w:rPr>
       </w:pPr>
-      <w:bookmarkStart w:id="0" w:name="_GoBack"/>
-      <w:bookmarkEnd w:id="0"/>
       <w:r>
         <w:rPr>
           <w:rFonts w:ascii="Arial" w:hAnsi="Arial" w:cs="Arial"/>
@@ -69,7 +67,30 @@
           <w:rFonts w:ascii="Arial" w:hAnsi="Arial" w:cs="Arial"/>
           <w:color w:val="000000"/>
         </w:rPr>
-        <w:t>The purpose of this document is to describe the eLibrary System. This document contains the functional, behavioral and non-functional requirements of the project and it also contains the guidelines for system engineers and designers to start working the project.</w:t>
+        <w:t xml:space="preserve">The purpose of this document is to describe the </w:t>
+      </w:r>
+      <w:proofErr w:type="spellStart"/>
+      <w:r>
+        <w:rPr>
+          <w:rFonts w:ascii="Arial" w:hAnsi="Arial" w:cs="Arial"/>
+          <w:color w:val="000000"/>
+        </w:rPr>
+        <w:t>eLibrary</w:t>
+      </w:r>
+      <w:proofErr w:type="spellEnd"/>
+      <w:r>
+        <w:rPr>
+          <w:rFonts w:ascii="Arial" w:hAnsi="Arial" w:cs="Arial"/>
+          <w:color w:val="000000"/>
+        </w:rPr>
+        <w:t xml:space="preserve"> System. This document contains the functional, behavioral and non-functional requirements of the project and it also contains the guidelines for system </w:t>
+      </w:r>
+      <w:r>
+        <w:rPr>
+          <w:rFonts w:ascii="Arial" w:hAnsi="Arial" w:cs="Arial"/>
+          <w:color w:val="000000"/>
+        </w:rPr>
+        <w:t>engineers and designers to start working the project.</w:t>
       </w:r>
     </w:p>
     <w:p>
@@ -115,7 +136,37 @@
           <w:rFonts w:ascii="Arial" w:hAnsi="Arial" w:cs="Arial"/>
           <w:color w:val="000000"/>
         </w:rPr>
-        <w:t>Library Management System is basically updating the manual library system into an internet application so that the user scan knows the details of their accounts, availability of books and remaining time for borrowing. The project is specifically designed for the use of librarians and library users. The product will work as a complete user interface for library management process and library usage from ordinary users. eLibrary System can be used by any existing or new library to manage its books and book borrowing, insertion and monitoring.</w:t>
+        <w:t>Library Management System is basically updating the manual library system into an internet application so that the user scan knows the details of their accounts, availability of books and remaini</w:t>
+      </w:r>
+      <w:r>
+        <w:rPr>
+          <w:rFonts w:ascii="Arial" w:hAnsi="Arial" w:cs="Arial"/>
+          <w:color w:val="000000"/>
+        </w:rPr>
+        <w:t xml:space="preserve">ng time for borrowing. The project is specifically designed for the use of librarians and library users. The product will work as a complete user interface for library management process and library usage from ordinary users. </w:t>
+      </w:r>
+      <w:proofErr w:type="spellStart"/>
+      <w:r>
+        <w:rPr>
+          <w:rFonts w:ascii="Arial" w:hAnsi="Arial" w:cs="Arial"/>
+          <w:color w:val="000000"/>
+        </w:rPr>
+        <w:t>eLibrary</w:t>
+      </w:r>
+      <w:proofErr w:type="spellEnd"/>
+      <w:r>
+        <w:rPr>
+          <w:rFonts w:ascii="Arial" w:hAnsi="Arial" w:cs="Arial"/>
+          <w:color w:val="000000"/>
+        </w:rPr>
+        <w:t xml:space="preserve"> System can be used by</w:t>
+      </w:r>
+      <w:r>
+        <w:rPr>
+          <w:rFonts w:ascii="Arial" w:hAnsi="Arial" w:cs="Arial"/>
+          <w:color w:val="000000"/>
+        </w:rPr>
+        <w:t xml:space="preserve"> any existing or new library to manage its books and book borrowing, insertion and monitoring.</w:t>
       </w:r>
     </w:p>
     <w:p>
@@ -192,7 +243,14 @@
           <w:rFonts w:ascii="Arial" w:hAnsi="Arial" w:cs="Arial"/>
           <w:color w:val="000000"/>
         </w:rPr>
-        <w:t xml:space="preserve"> can accept or reject a new user according to the library policy or payment methods.</w:t>
+        <w:t xml:space="preserve"> can accept or reject a new user according to the library policy or pa</w:t>
+      </w:r>
+      <w:r>
+        <w:rPr>
+          <w:rFonts w:ascii="Arial" w:hAnsi="Arial" w:cs="Arial"/>
+          <w:color w:val="000000"/>
+        </w:rPr>
+        <w:t>yment methods.</w:t>
       </w:r>
     </w:p>
     <w:p>
@@ -256,7 +314,14 @@
           <w:rFonts w:ascii="Arial" w:hAnsi="Arial" w:cs="Arial"/>
           <w:color w:val="000000"/>
         </w:rPr>
-        <w:t>Add and edit authors and publisher’s information.</w:t>
+        <w:t xml:space="preserve">Add and edit authors </w:t>
+      </w:r>
+      <w:r>
+        <w:rPr>
+          <w:rFonts w:ascii="Arial" w:hAnsi="Arial" w:cs="Arial"/>
+          <w:color w:val="000000"/>
+        </w:rPr>
+        <w:t>and publisher’s information.</w:t>
       </w:r>
     </w:p>
     <w:p>
@@ -288,8 +353,17 @@
           <w:rFonts w:ascii="Arial" w:hAnsi="Arial" w:cs="Arial"/>
           <w:color w:val="000000"/>
         </w:rPr>
-        <w:t>Can record books returned by users.</w:t>
-      </w:r>
+        <w:t xml:space="preserve">Can record books returned by </w:t>
+      </w:r>
+      <w:proofErr w:type="gramStart"/>
+      <w:r>
+        <w:rPr>
+          <w:rFonts w:ascii="Arial" w:hAnsi="Arial" w:cs="Arial"/>
+          <w:color w:val="000000"/>
+        </w:rPr>
+        <w:t>users.</w:t>
+      </w:r>
+      <w:proofErr w:type="gramEnd"/>
     </w:p>
     <w:p>
       <w:pPr>
@@ -365,7 +439,14 @@
           <w:rFonts w:ascii="Arial" w:hAnsi="Arial" w:cs="Arial"/>
           <w:color w:val="000000"/>
         </w:rPr>
-        <w:t>embers are given an access to check their account’s information and change it.</w:t>
+        <w:t>embers are given a</w:t>
+      </w:r>
+      <w:r>
+        <w:rPr>
+          <w:rFonts w:ascii="Arial" w:hAnsi="Arial" w:cs="Arial"/>
+          <w:color w:val="000000"/>
+        </w:rPr>
+        <w:t>n access to check their account’s information and change it.</w:t>
       </w:r>
     </w:p>
     <w:p>
@@ -419,7 +500,14 @@
           <w:rFonts w:ascii="Arial" w:hAnsi="Arial" w:cs="Arial"/>
           <w:color w:val="000000"/>
         </w:rPr>
-        <w:t>the customer may suggest a book to be brought to the library book collection.</w:t>
+        <w:t xml:space="preserve">the customer may </w:t>
+      </w:r>
+      <w:r>
+        <w:rPr>
+          <w:rFonts w:ascii="Arial" w:hAnsi="Arial" w:cs="Arial"/>
+          <w:color w:val="000000"/>
+        </w:rPr>
+        <w:t>suggest a book to be brought to the library book collection.</w:t>
       </w:r>
     </w:p>
     <w:p>
@@ -477,7 +565,30 @@
           <w:rFonts w:ascii="Arial" w:hAnsi="Arial" w:cs="Arial"/>
           <w:color w:val="000000"/>
         </w:rPr>
-        <w:t>The eLibrary System is a website and shall operate in all famous browsers, for a model we are taking Microsoft internet explorer, google chrome, Mozilla Firefox with Flash player and JavaScript.</w:t>
+        <w:t xml:space="preserve">The </w:t>
+      </w:r>
+      <w:proofErr w:type="spellStart"/>
+      <w:r>
+        <w:rPr>
+          <w:rFonts w:ascii="Arial" w:hAnsi="Arial" w:cs="Arial"/>
+          <w:color w:val="000000"/>
+        </w:rPr>
+        <w:t>eLibrary</w:t>
+      </w:r>
+      <w:proofErr w:type="spellEnd"/>
+      <w:r>
+        <w:rPr>
+          <w:rFonts w:ascii="Arial" w:hAnsi="Arial" w:cs="Arial"/>
+          <w:color w:val="000000"/>
+        </w:rPr>
+        <w:t xml:space="preserve"> System is a website and shall operate in all famous browsers, for a model we are taking Microsoft internet explorer, google chrome, Mozilla Firefox with Flash</w:t>
+      </w:r>
+      <w:r>
+        <w:rPr>
+          <w:rFonts w:ascii="Arial" w:hAnsi="Arial" w:cs="Arial"/>
+          <w:color w:val="000000"/>
+        </w:rPr>
+        <w:t xml:space="preserve"> player and JavaScript.</w:t>
       </w:r>
     </w:p>
     <w:p>
@@ -523,7 +634,30 @@
           <w:rFonts w:ascii="Arial" w:hAnsi="Arial" w:cs="Arial"/>
           <w:color w:val="000000"/>
         </w:rPr>
-        <w:t xml:space="preserve">Users of this eLibrary System are members, librarians and the administrators who maintain the website. Members and librarians are assumed to have basic knowledge of computers and internet browsing. Administrators of the system should have more knowledge of internal </w:t>
+        <w:t xml:space="preserve">Users of this </w:t>
+      </w:r>
+      <w:proofErr w:type="spellStart"/>
+      <w:r>
+        <w:rPr>
+          <w:rFonts w:ascii="Arial" w:hAnsi="Arial" w:cs="Arial"/>
+          <w:color w:val="000000"/>
+        </w:rPr>
+        <w:t>eLibrary</w:t>
+      </w:r>
+      <w:proofErr w:type="spellEnd"/>
+      <w:r>
+        <w:rPr>
+          <w:rFonts w:ascii="Arial" w:hAnsi="Arial" w:cs="Arial"/>
+          <w:color w:val="000000"/>
+        </w:rPr>
+        <w:t xml:space="preserve"> System are members, librarians and the administrators who maintain the website. Members and librarians are assumed to have basic knowledge of computers and internet browsing. Administrato</w:t>
+      </w:r>
+      <w:r>
+        <w:rPr>
+          <w:rFonts w:ascii="Arial" w:hAnsi="Arial" w:cs="Arial"/>
+          <w:color w:val="000000"/>
+        </w:rPr>
+        <w:t xml:space="preserve">rs of the system should have more knowledge of internal </w:t>
       </w:r>
       <w:r>
         <w:rPr>
@@ -581,7 +715,14 @@
           <w:rFonts w:ascii="Arial" w:hAnsi="Arial" w:cs="Arial"/>
           <w:color w:val="000000"/>
         </w:rPr>
-        <w:t>The information of all users, books and libraries must be stored in a database that is accessible by the website.</w:t>
+        <w:t>The information of all u</w:t>
+      </w:r>
+      <w:r>
+        <w:rPr>
+          <w:rFonts w:ascii="Arial" w:hAnsi="Arial" w:cs="Arial"/>
+          <w:color w:val="000000"/>
+        </w:rPr>
+        <w:t>sers, books and libraries must be stored in a database that is accessible by the website.</w:t>
       </w:r>
     </w:p>
     <w:p>
@@ -641,7 +782,14 @@
           <w:rFonts w:ascii="Arial" w:hAnsi="Arial" w:cs="Arial"/>
           <w:color w:val="000000"/>
         </w:rPr>
-        <w:t>sers may access from any computer that has internet browsing capabilities and an internet connection.</w:t>
+        <w:t>sers may access from any computer that has internet brows</w:t>
+      </w:r>
+      <w:r>
+        <w:rPr>
+          <w:rFonts w:ascii="Arial" w:hAnsi="Arial" w:cs="Arial"/>
+          <w:color w:val="000000"/>
+        </w:rPr>
+        <w:t>ing capabilities and an internet connection.</w:t>
       </w:r>
     </w:p>
     <w:p>
@@ -663,7 +811,23 @@
           <w:rFonts w:ascii="Arial" w:hAnsi="Arial" w:cs="Arial"/>
           <w:color w:val="000000"/>
         </w:rPr>
-        <w:t>sers must have their correct usernames and passwords to enter into their online accounts and do actions.</w:t>
+        <w:t xml:space="preserve">sers must have their correct usernames and passwords to </w:t>
+      </w:r>
+      <w:proofErr w:type="gramStart"/>
+      <w:r>
+        <w:rPr>
+          <w:rFonts w:ascii="Arial" w:hAnsi="Arial" w:cs="Arial"/>
+          <w:color w:val="000000"/>
+        </w:rPr>
+        <w:t>enter into</w:t>
+      </w:r>
+      <w:proofErr w:type="gramEnd"/>
+      <w:r>
+        <w:rPr>
+          <w:rFonts w:ascii="Arial" w:hAnsi="Arial" w:cs="Arial"/>
+          <w:color w:val="000000"/>
+        </w:rPr>
+        <w:t xml:space="preserve"> their online accounts and do actions.</w:t>
       </w:r>
     </w:p>
     <w:p>
@@ -748,7 +912,15 @@
           <w:b/>
           <w:color w:val="000000"/>
         </w:rPr>
-        <w:t>Delete/ modify book:</w:t>
+        <w:t>D</w:t>
+      </w:r>
+      <w:r>
+        <w:rPr>
+          <w:rFonts w:ascii="Arial" w:hAnsi="Arial" w:cs="Arial"/>
+          <w:b/>
+          <w:color w:val="000000"/>
+        </w:rPr>
+        <w:t>elete/ modify book:</w:t>
       </w:r>
     </w:p>
     <w:p>
@@ -893,7 +1065,14 @@
           <w:rFonts w:ascii="Arial" w:hAnsi="Arial" w:cs="Arial"/>
           <w:color w:val="000000"/>
         </w:rPr>
-        <w:t>When new user enters for the first time then he must register extending borrowing time to some limit decided by Admin</w:t>
+        <w:t xml:space="preserve">When new </w:t>
+      </w:r>
+      <w:r>
+        <w:rPr>
+          <w:rFonts w:ascii="Arial" w:hAnsi="Arial" w:cs="Arial"/>
+          <w:color w:val="000000"/>
+        </w:rPr>
+        <w:t>user enters for the first time then he must register extending borrowing time to some limit decided by Admin</w:t>
       </w:r>
     </w:p>
     <w:p>
@@ -986,7 +1165,14 @@
           <w:rFonts w:ascii="Arial" w:hAnsi="Arial" w:cs="Arial"/>
           <w:color w:val="222222"/>
         </w:rPr>
-        <w:t>When user or admin wants to search on some book by name, author or subject etc.</w:t>
+        <w:t xml:space="preserve">When user or admin wants </w:t>
+      </w:r>
+      <w:r>
+        <w:rPr>
+          <w:rFonts w:ascii="Arial" w:hAnsi="Arial" w:cs="Arial"/>
+          <w:color w:val="222222"/>
+        </w:rPr>
+        <w:t>to search on some book by name, author or subject etc.</w:t>
       </w:r>
     </w:p>
     <w:p>
@@ -1050,12 +1236,21 @@
           <w:color w:val="222222"/>
         </w:rPr>
       </w:pPr>
+      <w:proofErr w:type="spellStart"/>
       <w:r>
         <w:rPr>
           <w:rFonts w:ascii="Arial" w:hAnsi="Arial" w:cs="Arial"/>
           <w:color w:val="222222"/>
         </w:rPr>
-        <w:t>eLibrary System shall handle expected and non-expected errors in ways that prevent loss in information and long downtime period.</w:t>
+        <w:t>eLibrary</w:t>
+      </w:r>
+      <w:proofErr w:type="spellEnd"/>
+      <w:r>
+        <w:rPr>
+          <w:rFonts w:ascii="Arial" w:hAnsi="Arial" w:cs="Arial"/>
+          <w:color w:val="222222"/>
+        </w:rPr>
+        <w:t xml:space="preserve"> System shall handle expected and non-expected errors in ways that prevent loss in information and long downtime period.</w:t>
       </w:r>
     </w:p>
     <w:p>
@@ -1099,161 +1294,158 @@
           <w:color w:val="222222"/>
           <w:u w:val="single"/>
         </w:rPr>
-        <w:t>Performance Requirements</w:t>
-      </w:r>
-    </w:p>
-    <w:p>
-      <w:pPr>
-        <w:pStyle w:val="Standard"/>
-      </w:pPr>
-    </w:p>
-    <w:p>
-      <w:pPr>
-        <w:pStyle w:val="Standard"/>
-      </w:pPr>
-      <w:r>
-        <w:rPr>
-          <w:rFonts w:ascii="Arial" w:hAnsi="Arial" w:cs="Arial"/>
-          <w:color w:val="222222"/>
-        </w:rPr>
-        <w:t>The system shall accommodate high number of books and users without any fault.</w:t>
-      </w:r>
-    </w:p>
-    <w:p>
-      <w:pPr>
-        <w:pStyle w:val="Standard"/>
-      </w:pPr>
-    </w:p>
-    <w:p>
-      <w:pPr>
-        <w:pStyle w:val="Standard"/>
-        <w:numPr>
-          <w:ilvl w:val="0"/>
-          <w:numId w:val="2"/>
-        </w:numPr>
+        <w:t xml:space="preserve">Performance </w:t>
+      </w:r>
+      <w:r>
         <w:rPr>
           <w:rFonts w:ascii="Arial" w:hAnsi="Arial" w:cs="Arial"/>
           <w:b/>
           <w:color w:val="222222"/>
           <w:u w:val="single"/>
         </w:rPr>
-      </w:pPr>
-      <w:r>
+        <w:t>Requirements</w:t>
+      </w:r>
+    </w:p>
+    <w:p>
+      <w:pPr>
+        <w:pStyle w:val="Standard"/>
+      </w:pPr>
+    </w:p>
+    <w:p>
+      <w:pPr>
+        <w:pStyle w:val="Standard"/>
+      </w:pPr>
+      <w:r>
+        <w:rPr>
+          <w:rFonts w:ascii="Arial" w:hAnsi="Arial" w:cs="Arial"/>
+          <w:color w:val="222222"/>
+        </w:rPr>
+        <w:t>The system shall accommodate high number of books and users without any fault.</w:t>
+      </w:r>
+    </w:p>
+    <w:p>
+      <w:pPr>
+        <w:pStyle w:val="Standard"/>
+      </w:pPr>
+    </w:p>
+    <w:p>
+      <w:pPr>
+        <w:pStyle w:val="Standard"/>
+        <w:numPr>
+          <w:ilvl w:val="0"/>
+          <w:numId w:val="2"/>
+        </w:numPr>
         <w:rPr>
           <w:rFonts w:ascii="Arial" w:hAnsi="Arial" w:cs="Arial"/>
           <w:b/>
           <w:color w:val="222222"/>
           <w:u w:val="single"/>
         </w:rPr>
-        <w:t>Security Requirements</w:t>
-      </w:r>
-    </w:p>
-    <w:p>
-      <w:pPr>
-        <w:pStyle w:val="Standard"/>
-      </w:pPr>
-    </w:p>
-    <w:p>
-      <w:pPr>
-        <w:pStyle w:val="Standard"/>
-        <w:numPr>
-          <w:ilvl w:val="0"/>
-          <w:numId w:val="7"/>
-        </w:numPr>
-      </w:pPr>
-      <w:r>
-        <w:rPr>
-          <w:rFonts w:ascii="Arial" w:hAnsi="Arial" w:cs="Arial"/>
-          <w:color w:val="222222"/>
-        </w:rPr>
-        <w:t>System will use secured database</w:t>
-      </w:r>
-    </w:p>
-    <w:p>
-      <w:pPr>
-        <w:pStyle w:val="Standard"/>
-        <w:numPr>
-          <w:ilvl w:val="0"/>
-          <w:numId w:val="7"/>
-        </w:numPr>
-      </w:pPr>
-      <w:r>
-        <w:rPr>
-          <w:rFonts w:ascii="Arial" w:hAnsi="Arial" w:cs="Arial"/>
-          <w:color w:val="222222"/>
-        </w:rPr>
-        <w:t xml:space="preserve"> Normal users can just read information, but they cannot edit or modify anything except their personal and some other information.</w:t>
-      </w:r>
-    </w:p>
-    <w:p>
-      <w:pPr>
-        <w:pStyle w:val="Standard"/>
-        <w:numPr>
-          <w:ilvl w:val="0"/>
-          <w:numId w:val="7"/>
-        </w:numPr>
-      </w:pPr>
-      <w:r>
-        <w:rPr>
-          <w:rFonts w:ascii="Arial" w:hAnsi="Arial" w:cs="Arial"/>
-          <w:color w:val="222222"/>
-        </w:rPr>
-        <w:t>System will have different types of users and some other information.</w:t>
-      </w:r>
-    </w:p>
-    <w:p>
-      <w:pPr>
-        <w:pStyle w:val="Standard"/>
-        <w:numPr>
-          <w:ilvl w:val="0"/>
-          <w:numId w:val="7"/>
-        </w:numPr>
-      </w:pPr>
-      <w:r>
-        <w:rPr>
-          <w:rFonts w:ascii="Arial" w:hAnsi="Arial" w:cs="Arial"/>
-          <w:color w:val="222222"/>
-        </w:rPr>
-        <w:t>System will have different types of users and every user has access constraints</w:t>
-      </w:r>
-    </w:p>
-    <w:p>
-      <w:pPr>
-        <w:pStyle w:val="Standard"/>
-      </w:pPr>
-    </w:p>
-    <w:p>
-      <w:pPr>
-        <w:pStyle w:val="Standard"/>
-      </w:pPr>
-    </w:p>
-    <w:p>
-      <w:pPr>
-        <w:pStyle w:val="Standard"/>
-        <w:numPr>
-          <w:ilvl w:val="0"/>
-          <w:numId w:val="2"/>
-        </w:numPr>
+      </w:pPr>
+      <w:r>
         <w:rPr>
           <w:rFonts w:ascii="Arial" w:hAnsi="Arial" w:cs="Arial"/>
           <w:b/>
           <w:color w:val="222222"/>
           <w:u w:val="single"/>
         </w:rPr>
-      </w:pPr>
-      <w:r>
+        <w:t>Security Requirements</w:t>
+      </w:r>
+    </w:p>
+    <w:p>
+      <w:pPr>
+        <w:pStyle w:val="Standard"/>
+      </w:pPr>
+    </w:p>
+    <w:p>
+      <w:pPr>
+        <w:pStyle w:val="Standard"/>
+        <w:numPr>
+          <w:ilvl w:val="0"/>
+          <w:numId w:val="7"/>
+        </w:numPr>
+      </w:pPr>
+      <w:r>
+        <w:rPr>
+          <w:rFonts w:ascii="Arial" w:hAnsi="Arial" w:cs="Arial"/>
+          <w:color w:val="222222"/>
+        </w:rPr>
+        <w:t>System will use secured database</w:t>
+      </w:r>
+    </w:p>
+    <w:p>
+      <w:pPr>
+        <w:pStyle w:val="Standard"/>
+        <w:numPr>
+          <w:ilvl w:val="0"/>
+          <w:numId w:val="7"/>
+        </w:numPr>
+      </w:pPr>
+      <w:r>
+        <w:rPr>
+          <w:rFonts w:ascii="Arial" w:hAnsi="Arial" w:cs="Arial"/>
+          <w:color w:val="222222"/>
+        </w:rPr>
+        <w:t xml:space="preserve"> Normal users can just read information, but they cannot edit or modify anything except their personal and</w:t>
+      </w:r>
+      <w:r>
+        <w:rPr>
+          <w:rFonts w:ascii="Arial" w:hAnsi="Arial" w:cs="Arial"/>
+          <w:color w:val="222222"/>
+        </w:rPr>
+        <w:t xml:space="preserve"> some other information.</w:t>
+      </w:r>
+    </w:p>
+    <w:p>
+      <w:pPr>
+        <w:pStyle w:val="Standard"/>
+        <w:numPr>
+          <w:ilvl w:val="0"/>
+          <w:numId w:val="7"/>
+        </w:numPr>
+      </w:pPr>
+      <w:r>
+        <w:rPr>
+          <w:rFonts w:ascii="Arial" w:hAnsi="Arial" w:cs="Arial"/>
+          <w:color w:val="222222"/>
+        </w:rPr>
+        <w:t>System will have different types of users and some other information.</w:t>
+      </w:r>
+    </w:p>
+    <w:p>
+      <w:pPr>
+        <w:pStyle w:val="Standard"/>
+        <w:numPr>
+          <w:ilvl w:val="0"/>
+          <w:numId w:val="7"/>
+        </w:numPr>
+      </w:pPr>
+      <w:r>
+        <w:rPr>
+          <w:rFonts w:ascii="Arial" w:hAnsi="Arial" w:cs="Arial"/>
+          <w:color w:val="222222"/>
+        </w:rPr>
+        <w:t>System will have different types of users and every user has access constraints</w:t>
+      </w:r>
+    </w:p>
+    <w:p>
+      <w:pPr>
+        <w:pStyle w:val="Standard"/>
         <w:rPr>
           <w:rFonts w:ascii="Arial" w:hAnsi="Arial" w:cs="Arial"/>
           <w:b/>
           <w:color w:val="222222"/>
           <w:u w:val="single"/>
         </w:rPr>
-        <w:t xml:space="preserve">Use cases </w:t>
-      </w:r>
-    </w:p>
-    <w:p>
-      <w:pPr>
-        <w:pStyle w:val="Standard"/>
+      </w:pPr>
+    </w:p>
+    <w:p>
+      <w:pPr>
+        <w:pStyle w:val="Standard"/>
+        <w:numPr>
+          <w:ilvl w:val="0"/>
+          <w:numId w:val="2"/>
+        </w:numPr>
         <w:rPr>
           <w:rFonts w:ascii="Arial" w:hAnsi="Arial" w:cs="Arial"/>
           <w:b/>
@@ -1261,142 +1453,1644 @@
           <w:u w:val="single"/>
         </w:rPr>
       </w:pPr>
-    </w:p>
-    <w:p>
-      <w:pPr>
-        <w:pStyle w:val="Standard"/>
-      </w:pPr>
-      <w:r>
-        <w:rPr>
-          <w:rFonts w:ascii="Arial" w:hAnsi="Arial" w:cs="Arial"/>
-          <w:b/>
-          <w:noProof/>
+      <w:r>
+        <w:rPr>
+          <w:rFonts w:ascii="Arial" w:hAnsi="Arial" w:cs="Arial"/>
+          <w:b/>
           <w:color w:val="222222"/>
           <w:u w:val="single"/>
-          <w:lang w:eastAsia="en-US" w:bidi="ar-SA"/>
+        </w:rPr>
+        <w:t xml:space="preserve">User </w:t>
+      </w:r>
+      <w:r>
+        <w:rPr>
+          <w:rFonts w:ascii="Arial" w:hAnsi="Arial" w:cs="Arial"/>
+          <w:b/>
+          <w:color w:val="222222"/>
+          <w:u w:val="single"/>
+        </w:rPr>
+        <w:t>R</w:t>
+      </w:r>
+      <w:r>
+        <w:rPr>
+          <w:rFonts w:ascii="Arial" w:hAnsi="Arial" w:cs="Arial"/>
+          <w:b/>
+          <w:color w:val="222222"/>
+          <w:u w:val="single"/>
+        </w:rPr>
+        <w:t>equirement</w:t>
+      </w:r>
+      <w:r>
+        <w:rPr>
+          <w:rFonts w:ascii="Arial" w:hAnsi="Arial" w:cs="Arial"/>
+          <w:b/>
+          <w:color w:val="222222"/>
+          <w:u w:val="single"/>
+        </w:rPr>
+        <w:t xml:space="preserve">s </w:t>
+      </w:r>
+    </w:p>
+    <w:p>
+      <w:pPr>
+        <w:pStyle w:val="Standard"/>
+        <w:ind w:left="720"/>
+        <w:rPr>
+          <w:rFonts w:ascii="Arial" w:hAnsi="Arial" w:cs="Arial"/>
+          <w:b/>
+          <w:color w:val="222222"/>
+          <w:u w:val="single"/>
+        </w:rPr>
+      </w:pPr>
+    </w:p>
+    <w:p>
+      <w:pPr>
+        <w:pStyle w:val="Standard"/>
+        <w:ind w:left="1896" w:firstLine="144"/>
+        <w:rPr>
+          <w:rFonts w:ascii="Arial" w:hAnsi="Arial" w:cs="Arial"/>
+          <w:b/>
+          <w:color w:val="222222"/>
+          <w:sz w:val="22"/>
+          <w:u w:val="single"/>
+        </w:rPr>
+      </w:pPr>
+      <w:r>
+        <w:rPr>
+          <w:rFonts w:ascii="Arial" w:hAnsi="Arial" w:cs="Arial"/>
+          <w:b/>
+          <w:color w:val="222222"/>
+          <w:sz w:val="22"/>
+        </w:rPr>
+        <w:t>12.1-</w:t>
+      </w:r>
+      <w:r>
+        <w:rPr>
+          <w:rFonts w:ascii="Arial" w:hAnsi="Arial" w:cs="Arial"/>
+          <w:b/>
+          <w:color w:val="222222"/>
+          <w:sz w:val="22"/>
+          <w:u w:val="single"/>
+        </w:rPr>
+        <w:t xml:space="preserve"> </w:t>
+      </w:r>
+      <w:r>
+        <w:rPr>
+          <w:rFonts w:ascii="Arial" w:hAnsi="Arial" w:cs="Arial"/>
+          <w:b/>
+          <w:color w:val="222222"/>
+          <w:sz w:val="22"/>
+          <w:u w:val="single"/>
+        </w:rPr>
+        <w:t xml:space="preserve">Use cases </w:t>
+      </w:r>
+    </w:p>
+    <w:p>
+      <w:pPr>
+        <w:pStyle w:val="Standard"/>
+        <w:rPr>
+          <w:rFonts w:ascii="Arial" w:hAnsi="Arial" w:cs="Arial"/>
+          <w:b/>
+          <w:color w:val="222222"/>
+          <w:u w:val="single"/>
+        </w:rPr>
+      </w:pPr>
+    </w:p>
+    <w:p>
+      <w:pPr>
+        <w:pStyle w:val="Standard"/>
+      </w:pPr>
+      <w:r>
+        <w:rPr>
+          <w:noProof/>
         </w:rPr>
         <w:drawing>
-          <wp:inline distT="0" distB="0" distL="0" distR="0" wp14:anchorId="1FE5B0B4" wp14:editId="49B8B0F2">
-            <wp:extent cx="5076821" cy="5534021"/>
+          <wp:anchor distT="0" distB="0" distL="0" distR="0" simplePos="0" relativeHeight="2" behindDoc="0" locked="0" layoutInCell="1" allowOverlap="1">
+            <wp:simplePos x="0" y="0"/>
+            <wp:positionH relativeFrom="column">
+              <wp:align>center</wp:align>
+            </wp:positionH>
+            <wp:positionV relativeFrom="paragraph">
+              <wp:posOffset>635</wp:posOffset>
+            </wp:positionV>
+            <wp:extent cx="6332220" cy="4714875"/>
             <wp:effectExtent l="0" t="0" r="0" b="0"/>
-            <wp:docPr id="1" name="Picture 1"/>
-            <wp:cNvGraphicFramePr/>
+            <wp:wrapSquare wrapText="largest"/>
+            <wp:docPr id="1" name="Image1"/>
+            <wp:cNvGraphicFramePr>
+              <a:graphicFrameLocks xmlns:a="http://schemas.openxmlformats.org/drawingml/2006/main" noChangeAspect="1"/>
+            </wp:cNvGraphicFramePr>
             <a:graphic xmlns:a="http://schemas.openxmlformats.org/drawingml/2006/main">
               <a:graphicData uri="http://schemas.openxmlformats.org/drawingml/2006/picture">
                 <pic:pic xmlns:pic="http://schemas.openxmlformats.org/drawingml/2006/picture">
                   <pic:nvPicPr>
-                    <pic:cNvPr id="0" name=""/>
-                    <pic:cNvPicPr/>
+                    <pic:cNvPr id="1" name="Image1"/>
+                    <pic:cNvPicPr>
+                      <a:picLocks noChangeAspect="1" noChangeArrowheads="1"/>
+                    </pic:cNvPicPr>
                   </pic:nvPicPr>
                   <pic:blipFill>
-                    <a:blip r:embed="rId7"/>
+                    <a:blip r:embed="rId5"/>
                     <a:stretch>
                       <a:fillRect/>
                     </a:stretch>
                   </pic:blipFill>
-                  <pic:spPr>
+                  <pic:spPr bwMode="auto">
                     <a:xfrm>
                       <a:off x="0" y="0"/>
-                      <a:ext cx="5076821" cy="5534021"/>
+                      <a:ext cx="6332220" cy="4714875"/>
                     </a:xfrm>
                     <a:prstGeom prst="rect">
                       <a:avLst/>
                     </a:prstGeom>
-                    <a:noFill/>
-                    <a:ln>
-                      <a:noFill/>
-                      <a:prstDash/>
-                    </a:ln>
                   </pic:spPr>
                 </pic:pic>
               </a:graphicData>
             </a:graphic>
-          </wp:inline>
+          </wp:anchor>
         </w:drawing>
       </w:r>
+      <w:r>
+        <w:br w:type="page"/>
+      </w:r>
+    </w:p>
+    <w:p>
+      <w:pPr>
+        <w:pStyle w:val="Standard"/>
+        <w:jc w:val="center"/>
+        <w:rPr>
+          <w:rFonts w:ascii="Arial" w:hAnsi="Arial"/>
+          <w:b/>
+          <w:bCs/>
+          <w:color w:val="1A1A1A"/>
+          <w:sz w:val="36"/>
+          <w:szCs w:val="36"/>
+          <w:u w:val="single"/>
+        </w:rPr>
+      </w:pPr>
+      <w:r>
+        <w:rPr>
+          <w:rFonts w:ascii="Arial" w:hAnsi="Arial"/>
+          <w:b/>
+          <w:bCs/>
+          <w:color w:val="1A1A1A"/>
+          <w:sz w:val="36"/>
+          <w:szCs w:val="36"/>
+          <w:u w:val="single"/>
+        </w:rPr>
+        <w:lastRenderedPageBreak/>
+        <w:t>G</w:t>
+      </w:r>
+      <w:r>
+        <w:rPr>
+          <w:rFonts w:ascii="Arial" w:hAnsi="Arial"/>
+          <w:b/>
+          <w:bCs/>
+          <w:color w:val="1A1A1A"/>
+          <w:sz w:val="36"/>
+          <w:szCs w:val="36"/>
+          <w:u w:val="single"/>
+        </w:rPr>
+        <w:t>lossary</w:t>
+      </w:r>
+    </w:p>
+    <w:p>
+      <w:pPr>
+        <w:pStyle w:val="Standard"/>
+        <w:rPr>
+          <w:rFonts w:ascii="Arial" w:hAnsi="Arial"/>
+          <w:b/>
+          <w:color w:val="1A1A1A"/>
+        </w:rPr>
+      </w:pPr>
+    </w:p>
+    <w:p>
+      <w:pPr>
+        <w:pStyle w:val="Standard"/>
+        <w:numPr>
+          <w:ilvl w:val="0"/>
+          <w:numId w:val="8"/>
+        </w:numPr>
+        <w:jc w:val="both"/>
+        <w:rPr>
+          <w:rFonts w:ascii="Arial" w:hAnsi="Arial"/>
+          <w:b/>
+          <w:color w:val="1A1A1A"/>
+        </w:rPr>
+      </w:pPr>
+      <w:r>
+        <w:rPr>
+          <w:rFonts w:ascii="Arial" w:hAnsi="Arial" w:cs="Arial"/>
+          <w:b/>
+          <w:color w:val="000000"/>
+        </w:rPr>
+        <w:t xml:space="preserve">MS </w:t>
+      </w:r>
+      <w:r>
+        <w:rPr>
+          <w:rFonts w:ascii="Arial" w:hAnsi="Arial" w:cs="Arial"/>
+          <w:b/>
+          <w:color w:val="000000"/>
+        </w:rPr>
+        <w:t>SQL:</w:t>
+      </w:r>
+      <w:r>
+        <w:rPr>
+          <w:rFonts w:ascii="Arial" w:hAnsi="Arial" w:cs="Arial"/>
+          <w:b/>
+          <w:color w:val="000000"/>
+        </w:rPr>
+        <w:t xml:space="preserve"> </w:t>
+      </w:r>
+      <w:r>
+        <w:rPr>
+          <w:rFonts w:ascii="Arial" w:hAnsi="Arial" w:cs="Arial"/>
+          <w:color w:val="000000"/>
+        </w:rPr>
+        <w:t xml:space="preserve">Microsoft SQL Server is an SQL database </w:t>
+      </w:r>
+      <w:r>
+        <w:rPr>
+          <w:rFonts w:ascii="Arial" w:hAnsi="Arial" w:cs="Arial"/>
+          <w:color w:val="000000"/>
+        </w:rPr>
+        <w:t>management system incorporating among others a DBMS developed and marketed by Microsoft.</w:t>
+      </w:r>
+    </w:p>
+    <w:p>
+      <w:pPr>
+        <w:pStyle w:val="Standard"/>
+        <w:ind w:left="720"/>
+        <w:jc w:val="both"/>
+        <w:rPr>
+          <w:rFonts w:ascii="Arial" w:hAnsi="Arial"/>
+          <w:b/>
+          <w:color w:val="1A1A1A"/>
+        </w:rPr>
+      </w:pPr>
+    </w:p>
+    <w:p>
+      <w:pPr>
+        <w:pStyle w:val="Standard"/>
+        <w:numPr>
+          <w:ilvl w:val="0"/>
+          <w:numId w:val="8"/>
+        </w:numPr>
+        <w:jc w:val="both"/>
+        <w:rPr>
+          <w:rFonts w:ascii="Arial" w:hAnsi="Arial"/>
+          <w:b/>
+          <w:color w:val="1A1A1A"/>
+        </w:rPr>
+      </w:pPr>
+      <w:r>
+        <w:rPr>
+          <w:rFonts w:ascii="Arial" w:hAnsi="Arial"/>
+          <w:b/>
+          <w:color w:val="1A1A1A"/>
+        </w:rPr>
+        <w:t>SQL</w:t>
+      </w:r>
+      <w:r>
+        <w:rPr>
+          <w:rFonts w:ascii="Arial" w:hAnsi="Arial"/>
+          <w:b/>
+          <w:color w:val="1A1A1A"/>
+        </w:rPr>
+        <w:tab/>
+        <w:t>:</w:t>
+      </w:r>
+      <w:r>
+        <w:rPr>
+          <w:rFonts w:ascii="Arial" w:hAnsi="Arial"/>
+          <w:b/>
+          <w:color w:val="1A1A1A"/>
+        </w:rPr>
+        <w:t xml:space="preserve"> </w:t>
+      </w:r>
+      <w:r>
+        <w:rPr>
+          <w:rFonts w:ascii="Arial" w:hAnsi="Arial"/>
+          <w:color w:val="1A1A1A"/>
+        </w:rPr>
+        <w:t>(Structured Query Language) is a standardi</w:t>
+      </w:r>
+      <w:bookmarkStart w:id="0" w:name="_GoBack"/>
+      <w:bookmarkEnd w:id="0"/>
+      <w:r>
+        <w:rPr>
+          <w:rFonts w:ascii="Arial" w:hAnsi="Arial"/>
+          <w:color w:val="1A1A1A"/>
+        </w:rPr>
+        <w:t xml:space="preserve">zed computer language used </w:t>
+      </w:r>
+      <w:r>
+        <w:rPr>
+          <w:rFonts w:ascii="Arial" w:hAnsi="Arial"/>
+          <w:color w:val="1A1A1A"/>
+        </w:rPr>
+        <w:tab/>
+      </w:r>
+      <w:r>
+        <w:rPr>
+          <w:rFonts w:ascii="Arial" w:hAnsi="Arial"/>
+          <w:color w:val="1A1A1A"/>
+        </w:rPr>
+        <w:tab/>
+      </w:r>
+      <w:r>
+        <w:rPr>
+          <w:rFonts w:ascii="Arial" w:hAnsi="Arial"/>
+          <w:color w:val="1A1A1A"/>
+        </w:rPr>
+        <w:tab/>
+      </w:r>
+      <w:r>
+        <w:rPr>
+          <w:rFonts w:ascii="Arial" w:hAnsi="Arial"/>
+          <w:color w:val="1A1A1A"/>
+        </w:rPr>
+        <w:tab/>
+        <w:t>to exploit relational databases.</w:t>
+      </w:r>
+    </w:p>
+    <w:p>
+      <w:pPr>
+        <w:pStyle w:val="ListParagraph"/>
+        <w:jc w:val="both"/>
+        <w:rPr>
+          <w:rFonts w:ascii="Arial" w:hAnsi="Arial"/>
+          <w:b/>
+          <w:color w:val="1A1A1A"/>
+        </w:rPr>
+      </w:pPr>
+    </w:p>
+    <w:p>
+      <w:pPr>
+        <w:pStyle w:val="Standard"/>
+        <w:numPr>
+          <w:ilvl w:val="0"/>
+          <w:numId w:val="8"/>
+        </w:numPr>
+        <w:jc w:val="both"/>
+        <w:rPr>
+          <w:rFonts w:ascii="Arial" w:hAnsi="Arial"/>
+          <w:b/>
+          <w:color w:val="1A1A1A"/>
+        </w:rPr>
+      </w:pPr>
+      <w:r>
+        <w:rPr>
+          <w:rFonts w:ascii="Arial" w:hAnsi="Arial"/>
+          <w:b/>
+          <w:color w:val="1A1A1A"/>
+        </w:rPr>
+        <w:t xml:space="preserve"> </w:t>
+      </w:r>
+      <w:proofErr w:type="spellStart"/>
+      <w:r>
+        <w:rPr>
+          <w:rFonts w:ascii="Arial" w:hAnsi="Arial"/>
+          <w:b/>
+          <w:color w:val="1A1A1A"/>
+        </w:rPr>
+        <w:t>eLibrary</w:t>
+      </w:r>
+      <w:proofErr w:type="spellEnd"/>
+      <w:r>
+        <w:rPr>
+          <w:rFonts w:ascii="Arial" w:hAnsi="Arial"/>
+          <w:b/>
+          <w:color w:val="1A1A1A"/>
+        </w:rPr>
+        <w:t xml:space="preserve"> </w:t>
+      </w:r>
+      <w:r>
+        <w:rPr>
+          <w:rFonts w:ascii="Arial" w:hAnsi="Arial"/>
+          <w:b/>
+          <w:color w:val="1A1A1A"/>
+        </w:rPr>
+        <w:t>Architecture:</w:t>
+      </w:r>
+      <w:r>
+        <w:rPr>
+          <w:rFonts w:ascii="Arial" w:hAnsi="Arial"/>
+          <w:b/>
+          <w:color w:val="1A1A1A"/>
+        </w:rPr>
+        <w:t xml:space="preserve"> </w:t>
+      </w:r>
+      <w:r>
+        <w:rPr>
+          <w:rFonts w:ascii="Arial" w:hAnsi="Arial"/>
+          <w:b/>
+          <w:color w:val="1A1A1A"/>
+        </w:rPr>
+        <w:t xml:space="preserve"> </w:t>
+      </w:r>
+      <w:r>
+        <w:rPr>
+          <w:rFonts w:ascii="Arial" w:hAnsi="Arial"/>
+          <w:color w:val="1A1A1A"/>
+        </w:rPr>
+        <w:t>This is the architecture o</w:t>
+      </w:r>
+      <w:r>
+        <w:rPr>
+          <w:rFonts w:ascii="Arial" w:hAnsi="Arial"/>
+          <w:color w:val="1A1A1A"/>
+        </w:rPr>
+        <w:t xml:space="preserve">f the </w:t>
+      </w:r>
+      <w:proofErr w:type="spellStart"/>
+      <w:r>
+        <w:rPr>
+          <w:rFonts w:ascii="Arial" w:hAnsi="Arial"/>
+          <w:color w:val="1A1A1A"/>
+        </w:rPr>
+        <w:t>eLibrary</w:t>
+      </w:r>
+      <w:proofErr w:type="spellEnd"/>
+      <w:r>
+        <w:rPr>
+          <w:rFonts w:ascii="Arial" w:hAnsi="Arial"/>
+          <w:color w:val="1A1A1A"/>
+        </w:rPr>
+        <w:t xml:space="preserve"> system.</w:t>
+      </w:r>
+    </w:p>
+    <w:p>
+      <w:pPr>
+        <w:pStyle w:val="ListParagraph"/>
+        <w:jc w:val="both"/>
+        <w:rPr>
+          <w:rFonts w:ascii="Arial" w:hAnsi="Arial"/>
+          <w:b/>
+          <w:color w:val="1A1A1A"/>
+        </w:rPr>
+      </w:pPr>
+    </w:p>
+    <w:p>
+      <w:pPr>
+        <w:pStyle w:val="Standard"/>
+        <w:numPr>
+          <w:ilvl w:val="0"/>
+          <w:numId w:val="8"/>
+        </w:numPr>
+        <w:jc w:val="both"/>
+        <w:rPr>
+          <w:rFonts w:ascii="Arial" w:hAnsi="Arial"/>
+          <w:b/>
+          <w:color w:val="1A1A1A"/>
+        </w:rPr>
+      </w:pPr>
+      <w:r>
+        <w:rPr>
+          <w:rFonts w:ascii="Arial" w:hAnsi="Arial"/>
+          <w:b/>
+          <w:color w:val="000000"/>
+        </w:rPr>
+        <w:t xml:space="preserve">Actors: </w:t>
+      </w:r>
+      <w:r>
+        <w:rPr>
+          <w:rFonts w:ascii="Arial" w:hAnsi="Arial"/>
+          <w:color w:val="000000"/>
+        </w:rPr>
+        <w:t>Users who manipulate the system.</w:t>
+      </w:r>
+    </w:p>
+    <w:p>
+      <w:pPr>
+        <w:pStyle w:val="ListParagraph"/>
+        <w:jc w:val="both"/>
+        <w:rPr>
+          <w:rFonts w:ascii="Arial" w:hAnsi="Arial"/>
+          <w:b/>
+          <w:color w:val="1A1A1A"/>
+        </w:rPr>
+      </w:pPr>
+    </w:p>
+    <w:p>
+      <w:pPr>
+        <w:pStyle w:val="Standard"/>
+        <w:numPr>
+          <w:ilvl w:val="0"/>
+          <w:numId w:val="8"/>
+        </w:numPr>
+        <w:jc w:val="both"/>
+        <w:rPr>
+          <w:rFonts w:ascii="Arial" w:hAnsi="Arial"/>
+          <w:b/>
+          <w:color w:val="1A1A1A"/>
+        </w:rPr>
+      </w:pPr>
+      <w:r>
+        <w:rPr>
+          <w:rFonts w:ascii="Arial" w:hAnsi="Arial"/>
+          <w:b/>
+          <w:color w:val="000000"/>
+          <w:sz w:val="22"/>
+        </w:rPr>
+        <w:t>Libraria</w:t>
+      </w:r>
+      <w:r>
+        <w:rPr>
+          <w:rFonts w:ascii="Arial" w:hAnsi="Arial"/>
+          <w:b/>
+          <w:color w:val="000000"/>
+          <w:sz w:val="22"/>
+        </w:rPr>
+        <w:t>n:</w:t>
+      </w:r>
+      <w:r>
+        <w:rPr>
+          <w:rFonts w:ascii="Arial" w:hAnsi="Arial"/>
+          <w:color w:val="000000"/>
+          <w:sz w:val="22"/>
+        </w:rPr>
+        <w:t xml:space="preserve"> </w:t>
+      </w:r>
+      <w:r>
+        <w:rPr>
+          <w:rFonts w:ascii="Arial" w:hAnsi="Arial"/>
+          <w:color w:val="000000"/>
+        </w:rPr>
+        <w:t xml:space="preserve">A librarian generally refers to a person who is entrusted with the management of document collections and user assistance in a library, as well as general administration </w:t>
+      </w:r>
+      <w:r>
+        <w:rPr>
+          <w:rFonts w:ascii="Arial" w:hAnsi="Arial"/>
+          <w:color w:val="000000"/>
+          <w:sz w:val="22"/>
+        </w:rPr>
+        <w:t>fun</w:t>
+      </w:r>
+      <w:r>
+        <w:rPr>
+          <w:rFonts w:ascii="Arial" w:hAnsi="Arial"/>
+          <w:color w:val="000000"/>
+          <w:sz w:val="22"/>
+        </w:rPr>
+        <w:t>ctions.</w:t>
+      </w:r>
+    </w:p>
+    <w:p>
+      <w:pPr>
+        <w:pStyle w:val="ListParagraph"/>
+        <w:rPr>
+          <w:rFonts w:ascii="Arial" w:hAnsi="Arial"/>
+          <w:b/>
+          <w:color w:val="1A1A1A"/>
+        </w:rPr>
+      </w:pPr>
+    </w:p>
+    <w:p>
+      <w:pPr>
+        <w:pStyle w:val="Standard"/>
+        <w:numPr>
+          <w:ilvl w:val="0"/>
+          <w:numId w:val="8"/>
+        </w:numPr>
+        <w:jc w:val="both"/>
+        <w:rPr>
+          <w:rFonts w:ascii="Arial" w:hAnsi="Arial" w:cs="Arial"/>
+          <w:color w:val="000000"/>
+        </w:rPr>
+      </w:pPr>
+      <w:r>
+        <w:rPr>
+          <w:rFonts w:ascii="Arial" w:hAnsi="Arial" w:cs="Arial"/>
+          <w:color w:val="000000"/>
+        </w:rPr>
+        <w:t xml:space="preserve"> </w:t>
+      </w:r>
+      <w:r>
+        <w:rPr>
+          <w:rFonts w:ascii="Arial" w:hAnsi="Arial" w:cs="Arial"/>
+          <w:b/>
+          <w:color w:val="000000"/>
+        </w:rPr>
+        <w:t xml:space="preserve">User </w:t>
+      </w:r>
+      <w:r>
+        <w:rPr>
+          <w:rFonts w:ascii="Arial" w:hAnsi="Arial" w:cs="Arial"/>
+          <w:b/>
+          <w:color w:val="000000"/>
+        </w:rPr>
+        <w:t>Actions:</w:t>
+      </w:r>
+      <w:r>
+        <w:rPr>
+          <w:rFonts w:ascii="Arial" w:hAnsi="Arial" w:cs="Arial"/>
+          <w:color w:val="000000"/>
+        </w:rPr>
+        <w:t xml:space="preserve"> </w:t>
+      </w:r>
+      <w:r>
+        <w:rPr>
+          <w:rFonts w:ascii="Arial" w:hAnsi="Arial" w:cs="Arial"/>
+          <w:color w:val="000000"/>
+        </w:rPr>
+        <w:t xml:space="preserve">A </w:t>
+      </w:r>
+      <w:r>
+        <w:rPr>
+          <w:rFonts w:ascii="Arial" w:hAnsi="Arial" w:cs="Arial"/>
+          <w:i/>
+          <w:iCs/>
+          <w:color w:val="000000"/>
+        </w:rPr>
+        <w:t>user action</w:t>
+      </w:r>
+      <w:r>
+        <w:rPr>
+          <w:rFonts w:cs="Arial"/>
+          <w:iCs/>
+          <w:color w:val="000000"/>
+        </w:rPr>
+        <w:t xml:space="preserve"> </w:t>
+      </w:r>
+      <w:r>
+        <w:rPr>
+          <w:rFonts w:ascii="Arial" w:hAnsi="Arial" w:cs="Arial"/>
+          <w:color w:val="000000"/>
+        </w:rPr>
+        <w:t>is an interaction with the web browser that involves a call to a web server, which can potentially have multiple nested calls.</w:t>
+      </w:r>
+    </w:p>
+    <w:p>
+      <w:pPr>
+        <w:pStyle w:val="Standard"/>
+        <w:ind w:left="720"/>
+        <w:jc w:val="both"/>
+        <w:rPr>
+          <w:rFonts w:ascii="Arial" w:hAnsi="Arial" w:cs="Arial"/>
+          <w:color w:val="000000"/>
+        </w:rPr>
+      </w:pPr>
+    </w:p>
+    <w:p>
+      <w:pPr>
+        <w:pStyle w:val="Standard"/>
+        <w:numPr>
+          <w:ilvl w:val="0"/>
+          <w:numId w:val="8"/>
+        </w:numPr>
+        <w:jc w:val="both"/>
+        <w:rPr>
+          <w:rFonts w:ascii="Arial" w:hAnsi="Arial" w:cs="Arial"/>
+          <w:color w:val="000000"/>
+        </w:rPr>
+      </w:pPr>
+      <w:r>
+        <w:rPr>
+          <w:rFonts w:ascii="Arial" w:hAnsi="Arial" w:cs="Arial"/>
+          <w:b/>
+          <w:color w:val="000000"/>
+        </w:rPr>
+        <w:t xml:space="preserve">System </w:t>
+      </w:r>
+      <w:r>
+        <w:rPr>
+          <w:rFonts w:ascii="Arial" w:hAnsi="Arial" w:cs="Arial"/>
+          <w:b/>
+          <w:color w:val="000000"/>
+        </w:rPr>
+        <w:t>Action:</w:t>
+      </w:r>
+      <w:r>
+        <w:rPr>
+          <w:rFonts w:ascii="Arial" w:hAnsi="Arial" w:cs="Arial"/>
+          <w:color w:val="000000"/>
+        </w:rPr>
+        <w:t xml:space="preserve"> </w:t>
+      </w:r>
+      <w:r>
+        <w:rPr>
+          <w:rFonts w:ascii="Arial" w:hAnsi="Arial" w:cs="Arial"/>
+          <w:color w:val="000000"/>
+        </w:rPr>
+        <w:t>An action system is a collection of actions</w:t>
+      </w:r>
+    </w:p>
+    <w:p>
+      <w:pPr>
+        <w:pStyle w:val="Standard"/>
+        <w:ind w:left="720"/>
+        <w:jc w:val="both"/>
+        <w:rPr>
+          <w:rFonts w:ascii="Arial" w:hAnsi="Arial" w:cs="Arial"/>
+          <w:color w:val="000000"/>
+        </w:rPr>
+      </w:pPr>
+    </w:p>
+    <w:p>
+      <w:pPr>
+        <w:pStyle w:val="Standard"/>
+        <w:numPr>
+          <w:ilvl w:val="0"/>
+          <w:numId w:val="8"/>
+        </w:numPr>
+        <w:jc w:val="both"/>
+        <w:rPr>
+          <w:rFonts w:ascii="Arial" w:hAnsi="Arial" w:cs="Arial"/>
+          <w:color w:val="000000"/>
+        </w:rPr>
+      </w:pPr>
+      <w:r>
+        <w:rPr>
+          <w:rFonts w:ascii="Arial" w:hAnsi="Arial" w:cs="Arial"/>
+          <w:b/>
+          <w:color w:val="000000"/>
+        </w:rPr>
+        <w:t xml:space="preserve">BOOKID: </w:t>
+      </w:r>
+      <w:r>
+        <w:rPr>
+          <w:rFonts w:ascii="Arial" w:hAnsi="Arial" w:cs="Arial"/>
+          <w:color w:val="000000"/>
+        </w:rPr>
+        <w:t xml:space="preserve"> </w:t>
+      </w:r>
+      <w:r>
+        <w:rPr>
+          <w:rFonts w:ascii="Arial" w:hAnsi="Arial" w:cs="Arial"/>
+          <w:color w:val="000000"/>
+        </w:rPr>
+        <w:t xml:space="preserve">The identity </w:t>
+      </w:r>
+      <w:r>
+        <w:rPr>
+          <w:rFonts w:ascii="Arial" w:hAnsi="Arial" w:cs="Arial"/>
+          <w:color w:val="000000"/>
+        </w:rPr>
+        <w:t>of the book, which makes the distinction of the book.</w:t>
+      </w:r>
+    </w:p>
+    <w:p>
+      <w:pPr>
+        <w:pStyle w:val="Standard"/>
+        <w:ind w:left="720"/>
+        <w:jc w:val="both"/>
+        <w:rPr>
+          <w:rFonts w:ascii="Arial" w:hAnsi="Arial" w:cs="Arial"/>
+          <w:color w:val="000000"/>
+        </w:rPr>
+      </w:pPr>
+    </w:p>
+    <w:p>
+      <w:pPr>
+        <w:pStyle w:val="Standard"/>
+        <w:numPr>
+          <w:ilvl w:val="0"/>
+          <w:numId w:val="8"/>
+        </w:numPr>
+        <w:jc w:val="both"/>
+        <w:rPr>
+          <w:rFonts w:ascii="Arial" w:hAnsi="Arial" w:cs="Arial"/>
+          <w:color w:val="000000"/>
+        </w:rPr>
+      </w:pPr>
+      <w:r>
+        <w:rPr>
+          <w:rFonts w:ascii="Arial" w:hAnsi="Arial" w:cs="Arial"/>
+          <w:color w:val="000000"/>
+        </w:rPr>
+        <w:t xml:space="preserve"> </w:t>
+      </w:r>
+      <w:r>
+        <w:rPr>
+          <w:rFonts w:ascii="Arial" w:hAnsi="Arial" w:cs="Arial"/>
+          <w:b/>
+          <w:color w:val="000000"/>
+        </w:rPr>
+        <w:t>MUM:</w:t>
+      </w:r>
+      <w:r>
+        <w:rPr>
+          <w:rFonts w:ascii="Arial" w:hAnsi="Arial" w:cs="Arial"/>
+          <w:color w:val="000000"/>
+        </w:rPr>
+        <w:t xml:space="preserve"> </w:t>
+      </w:r>
+      <w:r>
+        <w:rPr>
+          <w:rFonts w:ascii="Arial" w:hAnsi="Arial" w:cs="Arial"/>
+          <w:color w:val="000000"/>
+        </w:rPr>
+        <w:t xml:space="preserve">Maharishi University </w:t>
+      </w:r>
+      <w:r>
+        <w:rPr>
+          <w:rFonts w:ascii="Arial" w:hAnsi="Arial" w:cs="Arial"/>
+          <w:color w:val="000000"/>
+        </w:rPr>
+        <w:t>of</w:t>
+      </w:r>
+      <w:r>
+        <w:rPr>
+          <w:rFonts w:ascii="Arial" w:hAnsi="Arial" w:cs="Arial"/>
+          <w:color w:val="000000"/>
+        </w:rPr>
+        <w:t xml:space="preserve"> Management</w:t>
+      </w:r>
+      <w:r>
+        <w:rPr>
+          <w:rFonts w:ascii="Arial" w:hAnsi="Arial" w:cs="Arial"/>
+          <w:color w:val="000000"/>
+        </w:rPr>
+        <w:t>.</w:t>
+      </w:r>
+    </w:p>
+    <w:p>
+      <w:pPr>
+        <w:pStyle w:val="Standard"/>
+        <w:ind w:left="720"/>
+        <w:jc w:val="both"/>
+        <w:rPr>
+          <w:rFonts w:ascii="Arial" w:hAnsi="Arial" w:cs="Arial"/>
+          <w:color w:val="000000"/>
+        </w:rPr>
+      </w:pPr>
+    </w:p>
+    <w:p>
+      <w:pPr>
+        <w:pStyle w:val="Standard"/>
+        <w:numPr>
+          <w:ilvl w:val="0"/>
+          <w:numId w:val="8"/>
+        </w:numPr>
+        <w:jc w:val="both"/>
+        <w:rPr>
+          <w:rFonts w:ascii="Arial" w:hAnsi="Arial" w:cs="Arial"/>
+          <w:color w:val="000000"/>
+        </w:rPr>
+      </w:pPr>
+      <w:r>
+        <w:rPr>
+          <w:rFonts w:ascii="Arial" w:hAnsi="Arial" w:cs="Arial"/>
+          <w:b/>
+          <w:color w:val="000000"/>
+        </w:rPr>
+        <w:t>Stakeholder:</w:t>
+      </w:r>
+      <w:r>
+        <w:rPr>
+          <w:rFonts w:ascii="Arial" w:hAnsi="Arial" w:cs="Arial"/>
+          <w:color w:val="000000"/>
+        </w:rPr>
+        <w:t xml:space="preserve"> </w:t>
+      </w:r>
+      <w:r>
+        <w:rPr>
+          <w:rFonts w:ascii="Arial" w:hAnsi="Arial" w:cs="Arial"/>
+          <w:color w:val="000000"/>
+        </w:rPr>
+        <w:t>A stakeholder is an actor, individual or collective, actively or passively concerned by a decision or a project.</w:t>
+      </w:r>
+    </w:p>
+    <w:p>
+      <w:pPr>
+        <w:pStyle w:val="Standard"/>
+        <w:ind w:left="720"/>
+        <w:jc w:val="both"/>
+        <w:rPr>
+          <w:rFonts w:ascii="Arial" w:hAnsi="Arial" w:cs="Arial"/>
+          <w:color w:val="000000"/>
+        </w:rPr>
+      </w:pPr>
+    </w:p>
+    <w:p>
+      <w:pPr>
+        <w:pStyle w:val="Standard"/>
+        <w:numPr>
+          <w:ilvl w:val="0"/>
+          <w:numId w:val="8"/>
+        </w:numPr>
+        <w:jc w:val="both"/>
+        <w:rPr>
+          <w:rFonts w:ascii="Arial" w:hAnsi="Arial" w:cs="Arial"/>
+          <w:color w:val="000000"/>
+        </w:rPr>
+      </w:pPr>
+      <w:r>
+        <w:rPr>
+          <w:rFonts w:ascii="Arial" w:hAnsi="Arial" w:cs="Arial"/>
+          <w:color w:val="000000"/>
+        </w:rPr>
+        <w:t xml:space="preserve"> </w:t>
+      </w:r>
+      <w:r>
+        <w:rPr>
+          <w:rFonts w:ascii="Arial" w:hAnsi="Arial" w:cs="Arial"/>
+          <w:b/>
+          <w:color w:val="000000"/>
+        </w:rPr>
+        <w:t>Stakeholder Summary:</w:t>
+      </w:r>
+      <w:r>
+        <w:rPr>
+          <w:rFonts w:ascii="Arial" w:hAnsi="Arial" w:cs="Arial"/>
+          <w:color w:val="000000"/>
+        </w:rPr>
+        <w:t xml:space="preserve"> </w:t>
+      </w:r>
+      <w:r>
+        <w:rPr>
+          <w:rFonts w:ascii="Arial" w:hAnsi="Arial" w:cs="Arial"/>
+          <w:color w:val="000000"/>
+        </w:rPr>
+        <w:t>This</w:t>
+      </w:r>
+      <w:r>
+        <w:rPr>
+          <w:rFonts w:ascii="Arial" w:hAnsi="Arial" w:cs="Arial"/>
+          <w:color w:val="000000"/>
+        </w:rPr>
+        <w:t xml:space="preserve"> project team </w:t>
+      </w:r>
+      <w:r>
+        <w:rPr>
+          <w:rFonts w:ascii="Arial" w:hAnsi="Arial" w:cs="Arial"/>
+          <w:color w:val="000000"/>
+        </w:rPr>
+        <w:t>must</w:t>
+      </w:r>
+      <w:r>
+        <w:rPr>
+          <w:rFonts w:ascii="Arial" w:hAnsi="Arial" w:cs="Arial"/>
+          <w:color w:val="000000"/>
+        </w:rPr>
+        <w:t xml:space="preserve"> balance the interest of many different project stakeholders. Some of these stakeholders may have competing goals and interests, and many may have limited resources. This stakeholder analysis can help the team schedule appropriate a</w:t>
+      </w:r>
+      <w:r>
+        <w:rPr>
+          <w:rFonts w:ascii="Arial" w:hAnsi="Arial" w:cs="Arial"/>
+          <w:color w:val="000000"/>
+        </w:rPr>
+        <w:t xml:space="preserve">ttention to </w:t>
+      </w:r>
+      <w:r>
+        <w:rPr>
+          <w:rFonts w:ascii="Arial" w:hAnsi="Arial" w:cs="Arial"/>
+          <w:color w:val="000000"/>
+        </w:rPr>
+        <w:t>each and</w:t>
+      </w:r>
+      <w:r>
+        <w:rPr>
+          <w:rFonts w:ascii="Arial" w:hAnsi="Arial" w:cs="Arial"/>
+          <w:color w:val="000000"/>
+        </w:rPr>
+        <w:t xml:space="preserve"> decide how best to mitigate conflicting stakeholder interests when they do happen.</w:t>
+      </w:r>
+    </w:p>
+    <w:p>
+      <w:pPr>
+        <w:pStyle w:val="Standard"/>
+        <w:ind w:left="720"/>
+        <w:jc w:val="both"/>
+        <w:rPr>
+          <w:rFonts w:ascii="Arial" w:hAnsi="Arial" w:cs="Arial"/>
+          <w:color w:val="000000"/>
+        </w:rPr>
+      </w:pPr>
+    </w:p>
+    <w:p>
+      <w:pPr>
+        <w:pStyle w:val="Standard"/>
+        <w:numPr>
+          <w:ilvl w:val="0"/>
+          <w:numId w:val="8"/>
+        </w:numPr>
+        <w:jc w:val="both"/>
+        <w:rPr>
+          <w:rFonts w:ascii="Arial" w:hAnsi="Arial" w:cs="Arial"/>
+          <w:color w:val="000000"/>
+        </w:rPr>
+      </w:pPr>
+      <w:r>
+        <w:rPr>
+          <w:rFonts w:ascii="Arial" w:hAnsi="Arial" w:cs="Arial"/>
+          <w:b/>
+          <w:color w:val="000000"/>
+        </w:rPr>
+        <w:t>Librarians:</w:t>
+      </w:r>
+      <w:r>
+        <w:rPr>
+          <w:rFonts w:ascii="Arial" w:hAnsi="Arial" w:cs="Arial"/>
+          <w:color w:val="000000"/>
+        </w:rPr>
+        <w:t xml:space="preserve"> </w:t>
+      </w:r>
+      <w:r>
+        <w:rPr>
+          <w:rFonts w:ascii="Arial" w:hAnsi="Arial" w:cs="Arial"/>
+          <w:color w:val="000000"/>
+        </w:rPr>
+        <w:t>A librarian</w:t>
+      </w:r>
+      <w:r>
+        <w:rPr>
+          <w:rFonts w:ascii="Arial" w:hAnsi="Arial" w:cs="Arial"/>
+          <w:color w:val="000000"/>
+        </w:rPr>
+        <w:t xml:space="preserve"> </w:t>
+      </w:r>
+      <w:r>
+        <w:rPr>
+          <w:rFonts w:ascii="Arial" w:hAnsi="Arial" w:cs="Arial"/>
+          <w:color w:val="000000"/>
+        </w:rPr>
+        <w:t xml:space="preserve">is a person who works professionally in a </w:t>
+      </w:r>
+      <w:hyperlink r:id="rId6">
+        <w:r>
+          <w:rPr>
+            <w:rFonts w:ascii="Arial" w:hAnsi="Arial" w:cs="Arial"/>
+            <w:color w:val="000000"/>
+          </w:rPr>
+          <w:t>library</w:t>
+        </w:r>
+      </w:hyperlink>
+      <w:r>
+        <w:rPr>
+          <w:rFonts w:ascii="Arial" w:hAnsi="Arial" w:cs="Arial"/>
+          <w:color w:val="000000"/>
+        </w:rPr>
+        <w:t xml:space="preserve">, </w:t>
+      </w:r>
+      <w:r>
+        <w:rPr>
+          <w:rFonts w:ascii="Arial" w:hAnsi="Arial" w:cs="Arial"/>
+          <w:color w:val="000000"/>
+        </w:rPr>
+        <w:t>providing</w:t>
+      </w:r>
+      <w:r>
+        <w:rPr>
+          <w:rFonts w:ascii="Arial" w:hAnsi="Arial" w:cs="Arial"/>
+          <w:color w:val="000000"/>
+        </w:rPr>
+        <w:t xml:space="preserve"> access to information and sometimes social or technical programming to users.</w:t>
+      </w:r>
+    </w:p>
+    <w:p>
+      <w:pPr>
+        <w:pStyle w:val="Standard"/>
+        <w:ind w:left="720"/>
+        <w:jc w:val="both"/>
+        <w:rPr>
+          <w:rFonts w:ascii="Arial" w:hAnsi="Arial" w:cs="Arial"/>
+          <w:b/>
+          <w:color w:val="000000"/>
+        </w:rPr>
+      </w:pPr>
+    </w:p>
+    <w:p>
+      <w:pPr>
+        <w:pStyle w:val="Standard"/>
+        <w:numPr>
+          <w:ilvl w:val="0"/>
+          <w:numId w:val="8"/>
+        </w:numPr>
+        <w:jc w:val="both"/>
+        <w:rPr>
+          <w:rFonts w:ascii="Arial" w:hAnsi="Arial" w:cs="Arial"/>
+          <w:color w:val="000000"/>
+        </w:rPr>
+      </w:pPr>
+      <w:r>
+        <w:rPr>
+          <w:rFonts w:ascii="Arial" w:hAnsi="Arial" w:cs="Arial"/>
+          <w:b/>
+          <w:color w:val="000000"/>
+        </w:rPr>
+        <w:t>Admin:</w:t>
+      </w:r>
+      <w:r>
+        <w:rPr>
+          <w:rFonts w:ascii="Arial" w:hAnsi="Arial" w:cs="Arial"/>
+          <w:color w:val="000000"/>
+        </w:rPr>
+        <w:t xml:space="preserve"> </w:t>
+      </w:r>
+      <w:r>
+        <w:rPr>
+          <w:rFonts w:ascii="Arial" w:hAnsi="Arial" w:cs="Arial"/>
+          <w:color w:val="000000"/>
+        </w:rPr>
+        <w:t xml:space="preserve">The system administrator title is the person responsible for the </w:t>
+      </w:r>
+      <w:proofErr w:type="spellStart"/>
+      <w:r>
+        <w:rPr>
+          <w:rFonts w:ascii="Arial" w:hAnsi="Arial" w:cs="Arial"/>
+          <w:color w:val="000000"/>
+        </w:rPr>
+        <w:t>eLibrary</w:t>
+      </w:r>
+      <w:proofErr w:type="spellEnd"/>
+      <w:r>
+        <w:rPr>
+          <w:rFonts w:ascii="Arial" w:hAnsi="Arial" w:cs="Arial"/>
+          <w:color w:val="000000"/>
+        </w:rPr>
+        <w:t xml:space="preserve"> System servers.</w:t>
+      </w:r>
+    </w:p>
+    <w:p>
+      <w:pPr>
+        <w:pStyle w:val="Standard"/>
+        <w:ind w:left="720"/>
+        <w:jc w:val="both"/>
+        <w:rPr>
+          <w:rFonts w:ascii="Arial" w:hAnsi="Arial" w:cs="Arial"/>
+          <w:color w:val="000000"/>
+        </w:rPr>
+      </w:pPr>
+    </w:p>
+    <w:p>
+      <w:pPr>
+        <w:pStyle w:val="Standard"/>
+        <w:numPr>
+          <w:ilvl w:val="0"/>
+          <w:numId w:val="8"/>
+        </w:numPr>
+        <w:jc w:val="both"/>
+        <w:rPr>
+          <w:rFonts w:ascii="Arial" w:hAnsi="Arial" w:cs="Arial"/>
+          <w:color w:val="000000"/>
+        </w:rPr>
+      </w:pPr>
+      <w:r>
+        <w:rPr>
+          <w:rFonts w:ascii="Arial" w:hAnsi="Arial" w:cs="Arial"/>
+          <w:b/>
+          <w:color w:val="000000"/>
+        </w:rPr>
+        <w:t xml:space="preserve"> Developers and </w:t>
+      </w:r>
+      <w:r>
+        <w:rPr>
+          <w:rFonts w:ascii="Arial" w:hAnsi="Arial" w:cs="Arial"/>
+          <w:b/>
+          <w:color w:val="000000"/>
+        </w:rPr>
+        <w:t>Testers:</w:t>
+      </w:r>
+      <w:r>
+        <w:rPr>
+          <w:rFonts w:ascii="Arial" w:hAnsi="Arial" w:cs="Arial"/>
+          <w:color w:val="000000"/>
+        </w:rPr>
+        <w:t xml:space="preserve"> </w:t>
+      </w:r>
+      <w:r>
+        <w:rPr>
+          <w:rFonts w:ascii="Arial" w:hAnsi="Arial" w:cs="Arial"/>
+          <w:color w:val="000000"/>
+        </w:rPr>
+        <w:t>The aim of testers</w:t>
+      </w:r>
+      <w:r>
+        <w:rPr>
+          <w:rFonts w:ascii="Arial" w:hAnsi="Arial" w:cs="Arial"/>
+          <w:color w:val="000000"/>
+        </w:rPr>
+        <w:t xml:space="preserve"> </w:t>
+      </w:r>
+      <w:r>
+        <w:rPr>
+          <w:rFonts w:ascii="Arial" w:hAnsi="Arial" w:cs="Arial"/>
+          <w:color w:val="000000"/>
+        </w:rPr>
+        <w:t>and developers</w:t>
+      </w:r>
+      <w:r>
+        <w:rPr>
+          <w:rFonts w:ascii="Arial" w:hAnsi="Arial" w:cs="Arial"/>
+          <w:color w:val="000000"/>
+        </w:rPr>
+        <w:t xml:space="preserve"> </w:t>
+      </w:r>
+      <w:r>
+        <w:rPr>
+          <w:rFonts w:ascii="Arial" w:hAnsi="Arial" w:cs="Arial"/>
+          <w:color w:val="000000"/>
+        </w:rPr>
+        <w:t xml:space="preserve">is the same </w:t>
+      </w:r>
+      <w:r>
+        <w:rPr>
+          <w:rFonts w:ascii="Arial" w:hAnsi="Arial" w:cs="Arial"/>
+          <w:color w:val="000000"/>
+        </w:rPr>
+        <w:t>i.e. to provide a quality product to the stakeholders. It means</w:t>
+      </w:r>
+      <w:r>
+        <w:rPr>
+          <w:rFonts w:ascii="Arial" w:hAnsi="Arial" w:cs="Arial"/>
+          <w:color w:val="000000"/>
+        </w:rPr>
+        <w:t xml:space="preserve"> </w:t>
+      </w:r>
+      <w:r>
+        <w:rPr>
+          <w:rFonts w:ascii="Arial" w:hAnsi="Arial" w:cs="Arial"/>
+          <w:color w:val="000000"/>
+        </w:rPr>
+        <w:t>that the testers</w:t>
+      </w:r>
+      <w:r>
+        <w:rPr>
+          <w:rFonts w:ascii="Arial" w:hAnsi="Arial" w:cs="Arial"/>
+          <w:color w:val="000000"/>
+        </w:rPr>
+        <w:t xml:space="preserve"> </w:t>
+      </w:r>
+      <w:r>
+        <w:rPr>
+          <w:rFonts w:ascii="Arial" w:hAnsi="Arial" w:cs="Arial"/>
+          <w:color w:val="000000"/>
+        </w:rPr>
+        <w:t>by their out-of-box thinking and by placing themselves, apply all possible scenarios on the application.</w:t>
+      </w:r>
+    </w:p>
+    <w:p>
+      <w:pPr>
+        <w:pStyle w:val="Standard"/>
+        <w:ind w:left="720"/>
+        <w:jc w:val="both"/>
+        <w:rPr>
+          <w:rFonts w:ascii="Arial" w:hAnsi="Arial" w:cs="Arial"/>
+          <w:color w:val="000000"/>
+        </w:rPr>
+      </w:pPr>
+    </w:p>
+    <w:p>
+      <w:pPr>
+        <w:pStyle w:val="Standard"/>
+        <w:numPr>
+          <w:ilvl w:val="0"/>
+          <w:numId w:val="8"/>
+        </w:numPr>
+        <w:jc w:val="both"/>
+        <w:rPr>
+          <w:rFonts w:ascii="Arial" w:hAnsi="Arial" w:cs="Arial"/>
+          <w:color w:val="000000"/>
+        </w:rPr>
+      </w:pPr>
+      <w:r>
+        <w:rPr>
+          <w:rFonts w:ascii="Arial" w:hAnsi="Arial" w:cs="Arial"/>
+          <w:b/>
+          <w:color w:val="000000"/>
+        </w:rPr>
+        <w:t>Processing</w:t>
+      </w:r>
+      <w:r>
+        <w:rPr>
+          <w:rFonts w:ascii="Arial" w:hAnsi="Arial" w:cs="Arial"/>
+          <w:b/>
+          <w:color w:val="000000"/>
+        </w:rPr>
+        <w:t>:</w:t>
+      </w:r>
+      <w:r>
+        <w:rPr>
+          <w:rFonts w:ascii="Arial" w:hAnsi="Arial" w:cs="Arial"/>
+          <w:color w:val="000000"/>
+        </w:rPr>
+        <w:t xml:space="preserve"> In a library setting, the act of preparing a book or o</w:t>
+      </w:r>
+      <w:r>
+        <w:rPr>
+          <w:rFonts w:ascii="Arial" w:hAnsi="Arial" w:cs="Arial"/>
+          <w:color w:val="000000"/>
+        </w:rPr>
+        <w:t>ther item for library circulation, involving putting labels, jackets and other identifying information on the item</w:t>
+      </w:r>
+    </w:p>
+    <w:p>
+      <w:pPr>
+        <w:pStyle w:val="Standard"/>
+        <w:ind w:left="720"/>
+        <w:jc w:val="both"/>
+        <w:rPr>
+          <w:rFonts w:ascii="Arial" w:hAnsi="Arial" w:cs="Arial"/>
+          <w:color w:val="000000"/>
+        </w:rPr>
+      </w:pPr>
+    </w:p>
+    <w:p>
+      <w:pPr>
+        <w:pStyle w:val="Standard"/>
+        <w:numPr>
+          <w:ilvl w:val="0"/>
+          <w:numId w:val="8"/>
+        </w:numPr>
+        <w:jc w:val="both"/>
+        <w:rPr>
+          <w:rFonts w:ascii="Arial" w:hAnsi="Arial" w:cs="Arial"/>
+          <w:color w:val="000000"/>
+        </w:rPr>
+      </w:pPr>
+      <w:r>
+        <w:rPr>
+          <w:rFonts w:ascii="Arial" w:hAnsi="Arial" w:cs="Arial"/>
+          <w:b/>
+          <w:color w:val="000000"/>
+        </w:rPr>
+        <w:lastRenderedPageBreak/>
+        <w:t>TEACH:</w:t>
+      </w:r>
+      <w:r>
+        <w:rPr>
+          <w:rFonts w:ascii="Arial" w:hAnsi="Arial" w:cs="Arial"/>
+          <w:b/>
+          <w:color w:val="000000"/>
+        </w:rPr>
+        <w:t xml:space="preserve"> </w:t>
+      </w:r>
+      <w:r>
+        <w:rPr>
+          <w:rFonts w:ascii="Arial" w:hAnsi="Arial" w:cs="Arial"/>
+          <w:color w:val="000000"/>
+        </w:rPr>
+        <w:t>T</w:t>
+      </w:r>
+      <w:r>
+        <w:rPr>
+          <w:rFonts w:ascii="Arial" w:hAnsi="Arial" w:cs="Arial"/>
+          <w:color w:val="000000"/>
+        </w:rPr>
+        <w:t>echnology for Educational Achievement in Wisconsin is a state telecommunications access program and mechanism to provide discount</w:t>
+      </w:r>
+      <w:r>
+        <w:rPr>
+          <w:rFonts w:ascii="Arial" w:hAnsi="Arial" w:cs="Arial"/>
+          <w:color w:val="000000"/>
+        </w:rPr>
+        <w:t xml:space="preserve">ed </w:t>
+      </w:r>
+      <w:proofErr w:type="spellStart"/>
+      <w:r>
+        <w:rPr>
+          <w:rFonts w:ascii="Arial" w:hAnsi="Arial" w:cs="Arial"/>
+          <w:color w:val="000000"/>
+        </w:rPr>
+        <w:t>BadgerNet</w:t>
+      </w:r>
+      <w:proofErr w:type="spellEnd"/>
+      <w:r>
+        <w:rPr>
+          <w:rFonts w:ascii="Arial" w:hAnsi="Arial" w:cs="Arial"/>
+          <w:color w:val="000000"/>
+        </w:rPr>
+        <w:t xml:space="preserve"> services to schools and libraries. </w:t>
+      </w:r>
+    </w:p>
+    <w:p>
+      <w:pPr>
+        <w:pStyle w:val="Standard"/>
+        <w:ind w:left="720"/>
+        <w:jc w:val="both"/>
+        <w:rPr>
+          <w:rFonts w:ascii="Arial" w:hAnsi="Arial" w:cs="Arial"/>
+          <w:color w:val="000000"/>
+        </w:rPr>
+      </w:pPr>
+    </w:p>
+    <w:p>
+      <w:pPr>
+        <w:pStyle w:val="Standard"/>
+        <w:numPr>
+          <w:ilvl w:val="0"/>
+          <w:numId w:val="8"/>
+        </w:numPr>
+        <w:jc w:val="both"/>
+        <w:rPr>
+          <w:rFonts w:ascii="Arial" w:hAnsi="Arial" w:cs="Arial"/>
+          <w:color w:val="000000"/>
+        </w:rPr>
+      </w:pPr>
+      <w:r>
+        <w:rPr>
+          <w:rFonts w:ascii="Arial" w:hAnsi="Arial" w:cs="Arial"/>
+          <w:b/>
+          <w:color w:val="000000"/>
+        </w:rPr>
+        <w:t>Circulation:</w:t>
+      </w:r>
+      <w:r>
+        <w:rPr>
+          <w:rFonts w:ascii="Arial" w:hAnsi="Arial" w:cs="Arial"/>
+          <w:color w:val="000000"/>
+        </w:rPr>
+        <w:t xml:space="preserve"> </w:t>
+      </w:r>
+      <w:r>
+        <w:rPr>
+          <w:rFonts w:ascii="Arial" w:hAnsi="Arial" w:cs="Arial"/>
+          <w:color w:val="000000"/>
+        </w:rPr>
+        <w:t>The library name for checking out a book or other item of library material</w:t>
+      </w:r>
+    </w:p>
+    <w:p>
+      <w:pPr>
+        <w:pStyle w:val="Standard"/>
+        <w:ind w:left="720"/>
+        <w:jc w:val="both"/>
+        <w:rPr>
+          <w:rFonts w:ascii="Arial" w:hAnsi="Arial" w:cs="Arial"/>
+          <w:color w:val="000000"/>
+        </w:rPr>
+      </w:pPr>
+    </w:p>
+    <w:p>
+      <w:pPr>
+        <w:pStyle w:val="Standard"/>
+        <w:numPr>
+          <w:ilvl w:val="0"/>
+          <w:numId w:val="8"/>
+        </w:numPr>
+        <w:jc w:val="both"/>
+        <w:rPr>
+          <w:rFonts w:ascii="Arial" w:hAnsi="Arial" w:cs="Arial"/>
+          <w:color w:val="000000"/>
+        </w:rPr>
+      </w:pPr>
+      <w:r>
+        <w:rPr>
+          <w:rFonts w:ascii="Arial" w:hAnsi="Arial" w:cs="Arial"/>
+          <w:color w:val="000000"/>
+        </w:rPr>
+        <w:t xml:space="preserve"> Cataloging: </w:t>
+      </w:r>
+      <w:r>
+        <w:rPr>
+          <w:rFonts w:ascii="Arial" w:hAnsi="Arial" w:cs="Arial"/>
+          <w:color w:val="000000"/>
+        </w:rPr>
+        <w:t>The act of creating a record which provides a standardized bibliographic description of a book or ot</w:t>
+      </w:r>
+      <w:r>
+        <w:rPr>
+          <w:rFonts w:ascii="Arial" w:hAnsi="Arial" w:cs="Arial"/>
+          <w:color w:val="000000"/>
+        </w:rPr>
+        <w:t xml:space="preserve">her item in a library’s collection, the process may result in a catalog card for the file or in a </w:t>
+      </w:r>
+      <w:r>
+        <w:rPr>
+          <w:rFonts w:ascii="Arial" w:hAnsi="Arial" w:cs="Arial"/>
+          <w:color w:val="000000"/>
+        </w:rPr>
+        <w:t>machine-readable</w:t>
+      </w:r>
+      <w:r>
+        <w:rPr>
+          <w:rFonts w:ascii="Arial" w:hAnsi="Arial" w:cs="Arial"/>
+          <w:color w:val="000000"/>
+        </w:rPr>
+        <w:t xml:space="preserve"> record for a computerized database</w:t>
+      </w:r>
+    </w:p>
+    <w:p>
+      <w:pPr>
+        <w:rPr>
+          <w:rFonts w:ascii="Times New Roman" w:eastAsia="Times New Roman" w:hAnsi="Times New Roman" w:cs="Times New Roman"/>
+          <w:color w:val="000000" w:themeColor="text1"/>
+        </w:rPr>
+      </w:pPr>
     </w:p>
     <w:sectPr>
       <w:pgSz w:w="12240" w:h="15840"/>
-      <w:pgMar w:top="1134" w:right="1134" w:bottom="1134" w:left="1134" w:header="720" w:footer="720" w:gutter="0"/>
+      <w:pgMar w:top="1134" w:right="1134" w:bottom="1134" w:left="1134" w:header="0" w:footer="0" w:gutter="0"/>
       <w:cols w:space="720"/>
+      <w:formProt w:val="0"/>
+      <w:docGrid w:linePitch="100"/>
     </w:sectPr>
   </w:body>
 </w:document>
 </file>
 
-<file path=word/endnotes.xml><?xml version="1.0" encoding="utf-8"?>
-<w:endnotes xmlns:wpc="http://schemas.microsoft.com/office/word/2010/wordprocessingCanvas" xmlns:mo="http://schemas.microsoft.com/office/mac/office/2008/main" xmlns:mc="http://schemas.openxmlformats.org/markup-compatibility/2006" xmlns:mv="urn:schemas-microsoft-com:mac:vml" xmlns:o="urn:schemas-microsoft-com:office:office" xmlns:r="http://schemas.openxmlformats.org/officeDocument/2006/relationships" xmlns:m="http://schemas.openxmlformats.org/officeDocument/2006/math" xmlns:v="urn:schemas-microsoft-com:vml" xmlns:wp14="http://schemas.microsoft.com/office/word/2010/wordprocessingDrawing" xmlns:wp="http://schemas.openxmlformats.org/drawingml/2006/wordprocessingDrawing" xmlns:w10="urn:schemas-microsoft-com:office:word" xmlns:w="http://schemas.openxmlformats.org/wordprocessingml/2006/main" xmlns:w14="http://schemas.microsoft.com/office/word/2010/wordml" xmlns:w15="http://schemas.microsoft.com/office/word/2012/wordml" xmlns:wpg="http://schemas.microsoft.com/office/word/2010/wordprocessingGroup" xmlns:wpi="http://schemas.microsoft.com/office/word/2010/wordprocessingInk" xmlns:wne="http://schemas.microsoft.com/office/word/2006/wordml" xmlns:wps="http://schemas.microsoft.com/office/word/2010/wordprocessingShape" mc:Ignorable="w14 w15 wp14">
-  <w:endnote w:type="separator" w:id="-1">
-    <w:p>
-      <w:r>
-        <w:separator/>
-      </w:r>
-    </w:p>
-  </w:endnote>
-  <w:endnote w:type="continuationSeparator" w:id="0">
-    <w:p>
-      <w:r>
-        <w:continuationSeparator/>
-      </w:r>
-    </w:p>
-  </w:endnote>
-</w:endnotes>
-</file>
-
-<file path=word/footnotes.xml><?xml version="1.0" encoding="utf-8"?>
-<w:footnotes xmlns:wpc="http://schemas.microsoft.com/office/word/2010/wordprocessingCanvas" xmlns:mo="http://schemas.microsoft.com/office/mac/office/2008/main" xmlns:mc="http://schemas.openxmlformats.org/markup-compatibility/2006" xmlns:mv="urn:schemas-microsoft-com:mac:vml" xmlns:o="urn:schemas-microsoft-com:office:office" xmlns:r="http://schemas.openxmlformats.org/officeDocument/2006/relationships" xmlns:m="http://schemas.openxmlformats.org/officeDocument/2006/math" xmlns:v="urn:schemas-microsoft-com:vml" xmlns:wp14="http://schemas.microsoft.com/office/word/2010/wordprocessingDrawing" xmlns:wp="http://schemas.openxmlformats.org/drawingml/2006/wordprocessingDrawing" xmlns:w10="urn:schemas-microsoft-com:office:word" xmlns:w="http://schemas.openxmlformats.org/wordprocessingml/2006/main" xmlns:w14="http://schemas.microsoft.com/office/word/2010/wordml" xmlns:w15="http://schemas.microsoft.com/office/word/2012/wordml" xmlns:wpg="http://schemas.microsoft.com/office/word/2010/wordprocessingGroup" xmlns:wpi="http://schemas.microsoft.com/office/word/2010/wordprocessingInk" xmlns:wne="http://schemas.microsoft.com/office/word/2006/wordml" xmlns:wps="http://schemas.microsoft.com/office/word/2010/wordprocessingShape" mc:Ignorable="w14 w15 wp14">
-  <w:footnote w:type="separator" w:id="-1">
-    <w:p>
-      <w:r>
-        <w:rPr>
-          <w:color w:val="000000"/>
-        </w:rPr>
-        <w:separator/>
-      </w:r>
-    </w:p>
-  </w:footnote>
-  <w:footnote w:type="continuationSeparator" w:id="0">
-    <w:p>
-      <w:r>
-        <w:continuationSeparator/>
-      </w:r>
-    </w:p>
-  </w:footnote>
-</w:footnotes>
-</file>
-
 <file path=word/numbering.xml><?xml version="1.0" encoding="utf-8"?>
-<w:numbering xmlns:wpc="http://schemas.microsoft.com/office/word/2010/wordprocessingCanvas" xmlns:mo="http://schemas.microsoft.com/office/mac/office/2008/main" xmlns:mc="http://schemas.openxmlformats.org/markup-compatibility/2006" xmlns:mv="urn:schemas-microsoft-com:mac:vml" xmlns:o="urn:schemas-microsoft-com:office:office" xmlns:r="http://schemas.openxmlformats.org/officeDocument/2006/relationships" xmlns:m="http://schemas.openxmlformats.org/officeDocument/2006/math" xmlns:v="urn:schemas-microsoft-com:vml" xmlns:wp14="http://schemas.microsoft.com/office/word/2010/wordprocessingDrawing" xmlns:wp="http://schemas.openxmlformats.org/drawingml/2006/wordprocessingDrawing" xmlns:w10="urn:schemas-microsoft-com:office:word" xmlns:w="http://schemas.openxmlformats.org/wordprocessingml/2006/main" xmlns:w14="http://schemas.microsoft.com/office/word/2010/wordml" xmlns:w15="http://schemas.microsoft.com/office/word/2012/wordml" xmlns:wpg="http://schemas.microsoft.com/office/word/2010/wordprocessingGroup" xmlns:wpi="http://schemas.microsoft.com/office/word/2010/wordprocessingInk" xmlns:wne="http://schemas.microsoft.com/office/word/2006/wordml" xmlns:wps="http://schemas.microsoft.com/office/word/2010/wordprocessingShape" mc:Ignorable="w14 w15 wp14">
+<w:numbering xmlns:wpc="http://schemas.microsoft.com/office/word/2010/wordprocessingCanvas" xmlns:cx="http://schemas.microsoft.com/office/drawing/2014/chartex" xmlns:cx1="http://schemas.microsoft.com/office/drawing/2015/9/8/chartex" xmlns:cx2="http://schemas.microsoft.com/office/drawing/2015/10/21/chartex" xmlns:cx3="http://schemas.microsoft.com/office/drawing/2016/5/9/chartex" xmlns:cx4="http://schemas.microsoft.com/office/drawing/2016/5/10/chartex" xmlns:cx5="http://schemas.microsoft.com/office/drawing/2016/5/11/chartex" xmlns:cx6="http://schemas.microsoft.com/office/drawing/2016/5/12/chartex" xmlns:cx7="http://schemas.microsoft.com/office/drawing/2016/5/13/chartex" xmlns:cx8="http://schemas.microsoft.com/office/drawing/2016/5/14/chartex" xmlns:mc="http://schemas.openxmlformats.org/markup-compatibility/2006" xmlns:aink="http://schemas.microsoft.com/office/drawing/2016/ink" xmlns:am3d="http://schemas.microsoft.com/office/drawing/2017/model3d" xmlns:o="urn:schemas-microsoft-com:office:office" xmlns:r="http://schemas.openxmlformats.org/officeDocument/2006/relationships" xmlns:m="http://schemas.openxmlformats.org/officeDocument/2006/math" xmlns:v="urn:schemas-microsoft-com:vml" xmlns:wp14="http://schemas.microsoft.com/office/word/2010/wordprocessingDrawing" xmlns:wp="http://schemas.openxmlformats.org/drawingml/2006/wordprocessingDrawing" xmlns:w10="urn:schemas-microsoft-com:office:word" xmlns:w="http://schemas.openxmlformats.org/wordprocessingml/2006/main" xmlns:w14="http://schemas.microsoft.com/office/word/2010/wordml" xmlns:w15="http://schemas.microsoft.com/office/word/2012/wordml" xmlns:w16cid="http://schemas.microsoft.com/office/word/2016/wordml/cid" xmlns:w16se="http://schemas.microsoft.com/office/word/2015/wordml/symex" xmlns:wpg="http://schemas.microsoft.com/office/word/2010/wordprocessingGroup" xmlns:wpi="http://schemas.microsoft.com/office/word/2010/wordprocessingInk" xmlns:wne="http://schemas.microsoft.com/office/word/2006/wordml" xmlns:wps="http://schemas.microsoft.com/office/word/2010/wordprocessingShape" mc:Ignorable="w14 w15 w16se w16cid wp14">
   <w:numPicBullet w:numPicBulletId="0">
     <w:pict>
-      <v:shapetype id="_x0000_t75" coordsize="21600,21600" o:spt="75" o:preferrelative="t" path="m@4@5l@4@11@9@11@9@5xe" filled="f" stroked="f">
+      <v:shape id="_x0000_i1076" style="width:11.25pt;height:11.25pt" coordsize="" o:spt="100" o:bullet="t" adj="0,,0" path="" stroked="f">
         <v:stroke joinstyle="miter"/>
-        <v:formulas>
-          <v:f eqn="if lineDrawn pixelLineWidth 0"/>
-          <v:f eqn="sum @0 1 0"/>
-          <v:f eqn="sum 0 0 @1"/>
-          <v:f eqn="prod @2 1 2"/>
-          <v:f eqn="prod @3 21600 pixelWidth"/>
-          <v:f eqn="prod @3 21600 pixelHeight"/>
-          <v:f eqn="sum @0 0 1"/>
-          <v:f eqn="prod @6 1 2"/>
-          <v:f eqn="prod @7 21600 pixelWidth"/>
-          <v:f eqn="sum @8 21600 0"/>
-          <v:f eqn="prod @7 21600 pixelHeight"/>
-          <v:f eqn="sum @10 21600 0"/>
-        </v:formulas>
-        <v:path o:extrusionok="f" gradientshapeok="t" o:connecttype="rect"/>
-        <o:lock v:ext="edit" aspectratio="t"/>
-      </v:shapetype>
-      <v:shape id="_x0000_i1027" type="#_x0000_t75" style="width:11.35pt;height:11.35pt" o:bullet="t">
         <v:imagedata r:id="rId1" o:title=""/>
+        <v:formulas/>
+        <v:path o:connecttype="segments"/>
       </v:shape>
     </w:pict>
   </w:numPicBullet>
-  <w:abstractNum w:abstractNumId="0">
-    <w:nsid w:val="03271DDB"/>
+  <w:abstractNum w:abstractNumId="0" w15:restartNumberingAfterBreak="0">
+    <w:nsid w:val="082A5B3F"/>
     <w:multiLevelType w:val="multilevel"/>
-    <w:tmpl w:val="48E02374"/>
+    <w:tmpl w:val="76983458"/>
+    <w:lvl w:ilvl="0">
+      <w:start w:val="1"/>
+      <w:numFmt w:val="upperRoman"/>
+      <w:pStyle w:val="Heading1"/>
+      <w:lvlText w:val="%1."/>
+      <w:lvlJc w:val="left"/>
+      <w:pPr>
+        <w:ind w:left="0" w:firstLine="0"/>
+      </w:pPr>
+    </w:lvl>
+    <w:lvl w:ilvl="1">
+      <w:start w:val="1"/>
+      <w:numFmt w:val="upperLetter"/>
+      <w:pStyle w:val="Heading2"/>
+      <w:lvlText w:val="%2."/>
+      <w:lvlJc w:val="left"/>
+      <w:pPr>
+        <w:ind w:left="720" w:firstLine="0"/>
+      </w:pPr>
+    </w:lvl>
+    <w:lvl w:ilvl="2">
+      <w:start w:val="1"/>
+      <w:numFmt w:val="decimal"/>
+      <w:pStyle w:val="Heading3"/>
+      <w:lvlText w:val="%3."/>
+      <w:lvlJc w:val="left"/>
+      <w:pPr>
+        <w:ind w:left="1440" w:firstLine="0"/>
+      </w:pPr>
+    </w:lvl>
+    <w:lvl w:ilvl="3">
+      <w:start w:val="1"/>
+      <w:numFmt w:val="lowerLetter"/>
+      <w:pStyle w:val="Heading4"/>
+      <w:lvlText w:val="%4)"/>
+      <w:lvlJc w:val="left"/>
+      <w:pPr>
+        <w:ind w:left="2160" w:firstLine="0"/>
+      </w:pPr>
+    </w:lvl>
+    <w:lvl w:ilvl="4">
+      <w:start w:val="1"/>
+      <w:numFmt w:val="decimal"/>
+      <w:pStyle w:val="Heading5"/>
+      <w:lvlText w:val="(%5)"/>
+      <w:lvlJc w:val="left"/>
+      <w:pPr>
+        <w:ind w:left="2880" w:firstLine="0"/>
+      </w:pPr>
+    </w:lvl>
+    <w:lvl w:ilvl="5">
+      <w:start w:val="1"/>
+      <w:numFmt w:val="lowerLetter"/>
+      <w:pStyle w:val="Heading6"/>
+      <w:lvlText w:val="(%6)"/>
+      <w:lvlJc w:val="left"/>
+      <w:pPr>
+        <w:ind w:left="3600" w:firstLine="0"/>
+      </w:pPr>
+    </w:lvl>
+    <w:lvl w:ilvl="6">
+      <w:start w:val="1"/>
+      <w:numFmt w:val="lowerRoman"/>
+      <w:pStyle w:val="Heading7"/>
+      <w:lvlText w:val="(%7)"/>
+      <w:lvlJc w:val="left"/>
+      <w:pPr>
+        <w:ind w:left="4320" w:firstLine="0"/>
+      </w:pPr>
+    </w:lvl>
+    <w:lvl w:ilvl="7">
+      <w:start w:val="1"/>
+      <w:numFmt w:val="lowerLetter"/>
+      <w:pStyle w:val="Heading8"/>
+      <w:lvlText w:val="(%8)"/>
+      <w:lvlJc w:val="left"/>
+      <w:pPr>
+        <w:ind w:left="5040" w:firstLine="0"/>
+      </w:pPr>
+    </w:lvl>
+    <w:lvl w:ilvl="8">
+      <w:start w:val="1"/>
+      <w:numFmt w:val="lowerRoman"/>
+      <w:pStyle w:val="Heading9"/>
+      <w:lvlText w:val="(%9)"/>
+      <w:lvlJc w:val="left"/>
+      <w:pPr>
+        <w:ind w:left="5760" w:firstLine="0"/>
+      </w:pPr>
+    </w:lvl>
+  </w:abstractNum>
+  <w:abstractNum w:abstractNumId="1" w15:restartNumberingAfterBreak="0">
+    <w:nsid w:val="0D995792"/>
+    <w:multiLevelType w:val="multilevel"/>
+    <w:tmpl w:val="AD702924"/>
     <w:lvl w:ilvl="0">
       <w:start w:val="1"/>
       <w:numFmt w:val="upperLetter"/>
@@ -1406,7 +3100,7 @@
         <w:ind w:left="1080" w:hanging="360"/>
       </w:pPr>
       <w:rPr>
-        <w:rFonts w:ascii="ff6, 'Times New Roman', Times," w:eastAsia="Noto Serif CJK SC" w:hAnsi="ff6, 'Times New Roman', Times," w:cs="Lohit Devanagari"/>
+        <w:rFonts w:eastAsia="Noto Serif CJK SC" w:cs="Lohit Devanagari"/>
       </w:rPr>
     </w:lvl>
     <w:lvl w:ilvl="1">
@@ -1482,10 +3176,236 @@
       </w:pPr>
     </w:lvl>
   </w:abstractNum>
-  <w:abstractNum w:abstractNumId="1">
-    <w:nsid w:val="06BD423B"/>
+  <w:abstractNum w:abstractNumId="2" w15:restartNumberingAfterBreak="0">
+    <w:nsid w:val="10523C98"/>
     <w:multiLevelType w:val="multilevel"/>
-    <w:tmpl w:val="16C27162"/>
+    <w:tmpl w:val="916A2B14"/>
+    <w:lvl w:ilvl="0">
+      <w:start w:val="1"/>
+      <w:numFmt w:val="bullet"/>
+      <w:lvlText w:val="o"/>
+      <w:lvlJc w:val="left"/>
+      <w:pPr>
+        <w:ind w:left="720" w:hanging="360"/>
+      </w:pPr>
+      <w:rPr>
+        <w:rFonts w:ascii="Courier New" w:hAnsi="Courier New" w:cs="Courier New" w:hint="default"/>
+      </w:rPr>
+    </w:lvl>
+    <w:lvl w:ilvl="1">
+      <w:start w:val="1"/>
+      <w:numFmt w:val="bullet"/>
+      <w:lvlText w:val="o"/>
+      <w:lvlJc w:val="left"/>
+      <w:pPr>
+        <w:ind w:left="1440" w:hanging="360"/>
+      </w:pPr>
+      <w:rPr>
+        <w:rFonts w:ascii="Courier New" w:hAnsi="Courier New" w:cs="Courier New" w:hint="default"/>
+      </w:rPr>
+    </w:lvl>
+    <w:lvl w:ilvl="2">
+      <w:start w:val="1"/>
+      <w:numFmt w:val="bullet"/>
+      <w:lvlText w:val=""/>
+      <w:lvlJc w:val="left"/>
+      <w:pPr>
+        <w:ind w:left="2160" w:hanging="360"/>
+      </w:pPr>
+      <w:rPr>
+        <w:rFonts w:ascii="Wingdings" w:hAnsi="Wingdings" w:cs="Wingdings" w:hint="default"/>
+      </w:rPr>
+    </w:lvl>
+    <w:lvl w:ilvl="3">
+      <w:start w:val="1"/>
+      <w:numFmt w:val="bullet"/>
+      <w:lvlText w:val=""/>
+      <w:lvlJc w:val="left"/>
+      <w:pPr>
+        <w:ind w:left="2880" w:hanging="360"/>
+      </w:pPr>
+      <w:rPr>
+        <w:rFonts w:ascii="Symbol" w:hAnsi="Symbol" w:cs="Symbol" w:hint="default"/>
+      </w:rPr>
+    </w:lvl>
+    <w:lvl w:ilvl="4">
+      <w:start w:val="1"/>
+      <w:numFmt w:val="bullet"/>
+      <w:lvlText w:val="o"/>
+      <w:lvlJc w:val="left"/>
+      <w:pPr>
+        <w:ind w:left="3600" w:hanging="360"/>
+      </w:pPr>
+      <w:rPr>
+        <w:rFonts w:ascii="Courier New" w:hAnsi="Courier New" w:cs="Courier New" w:hint="default"/>
+      </w:rPr>
+    </w:lvl>
+    <w:lvl w:ilvl="5">
+      <w:start w:val="1"/>
+      <w:numFmt w:val="bullet"/>
+      <w:lvlText w:val=""/>
+      <w:lvlJc w:val="left"/>
+      <w:pPr>
+        <w:ind w:left="4320" w:hanging="360"/>
+      </w:pPr>
+      <w:rPr>
+        <w:rFonts w:ascii="Wingdings" w:hAnsi="Wingdings" w:cs="Wingdings" w:hint="default"/>
+      </w:rPr>
+    </w:lvl>
+    <w:lvl w:ilvl="6">
+      <w:start w:val="1"/>
+      <w:numFmt w:val="bullet"/>
+      <w:lvlText w:val=""/>
+      <w:lvlJc w:val="left"/>
+      <w:pPr>
+        <w:ind w:left="5040" w:hanging="360"/>
+      </w:pPr>
+      <w:rPr>
+        <w:rFonts w:ascii="Symbol" w:hAnsi="Symbol" w:cs="Symbol" w:hint="default"/>
+      </w:rPr>
+    </w:lvl>
+    <w:lvl w:ilvl="7">
+      <w:start w:val="1"/>
+      <w:numFmt w:val="bullet"/>
+      <w:lvlText w:val="o"/>
+      <w:lvlJc w:val="left"/>
+      <w:pPr>
+        <w:ind w:left="5760" w:hanging="360"/>
+      </w:pPr>
+      <w:rPr>
+        <w:rFonts w:ascii="Courier New" w:hAnsi="Courier New" w:cs="Courier New" w:hint="default"/>
+      </w:rPr>
+    </w:lvl>
+    <w:lvl w:ilvl="8">
+      <w:start w:val="1"/>
+      <w:numFmt w:val="bullet"/>
+      <w:lvlText w:val=""/>
+      <w:lvlJc w:val="left"/>
+      <w:pPr>
+        <w:ind w:left="6480" w:hanging="360"/>
+      </w:pPr>
+      <w:rPr>
+        <w:rFonts w:ascii="Wingdings" w:hAnsi="Wingdings" w:cs="Wingdings" w:hint="default"/>
+      </w:rPr>
+    </w:lvl>
+  </w:abstractNum>
+  <w:abstractNum w:abstractNumId="3" w15:restartNumberingAfterBreak="0">
+    <w:nsid w:val="27A06452"/>
+    <w:multiLevelType w:val="hybridMultilevel"/>
+    <w:tmpl w:val="F114513A"/>
+    <w:lvl w:ilvl="0" w:tplc="0409000B">
+      <w:start w:val="1"/>
+      <w:numFmt w:val="bullet"/>
+      <w:lvlText w:val=""/>
+      <w:lvlJc w:val="left"/>
+      <w:pPr>
+        <w:ind w:left="720" w:hanging="360"/>
+      </w:pPr>
+      <w:rPr>
+        <w:rFonts w:ascii="Wingdings" w:hAnsi="Wingdings" w:hint="default"/>
+      </w:rPr>
+    </w:lvl>
+    <w:lvl w:ilvl="1" w:tplc="04090003" w:tentative="1">
+      <w:start w:val="1"/>
+      <w:numFmt w:val="bullet"/>
+      <w:lvlText w:val="o"/>
+      <w:lvlJc w:val="left"/>
+      <w:pPr>
+        <w:ind w:left="1440" w:hanging="360"/>
+      </w:pPr>
+      <w:rPr>
+        <w:rFonts w:ascii="Courier New" w:hAnsi="Courier New" w:cs="Courier New" w:hint="default"/>
+      </w:rPr>
+    </w:lvl>
+    <w:lvl w:ilvl="2" w:tplc="04090005" w:tentative="1">
+      <w:start w:val="1"/>
+      <w:numFmt w:val="bullet"/>
+      <w:lvlText w:val=""/>
+      <w:lvlJc w:val="left"/>
+      <w:pPr>
+        <w:ind w:left="2160" w:hanging="360"/>
+      </w:pPr>
+      <w:rPr>
+        <w:rFonts w:ascii="Wingdings" w:hAnsi="Wingdings" w:hint="default"/>
+      </w:rPr>
+    </w:lvl>
+    <w:lvl w:ilvl="3" w:tplc="04090001" w:tentative="1">
+      <w:start w:val="1"/>
+      <w:numFmt w:val="bullet"/>
+      <w:lvlText w:val=""/>
+      <w:lvlJc w:val="left"/>
+      <w:pPr>
+        <w:ind w:left="2880" w:hanging="360"/>
+      </w:pPr>
+      <w:rPr>
+        <w:rFonts w:ascii="Symbol" w:hAnsi="Symbol" w:hint="default"/>
+      </w:rPr>
+    </w:lvl>
+    <w:lvl w:ilvl="4" w:tplc="04090003" w:tentative="1">
+      <w:start w:val="1"/>
+      <w:numFmt w:val="bullet"/>
+      <w:lvlText w:val="o"/>
+      <w:lvlJc w:val="left"/>
+      <w:pPr>
+        <w:ind w:left="3600" w:hanging="360"/>
+      </w:pPr>
+      <w:rPr>
+        <w:rFonts w:ascii="Courier New" w:hAnsi="Courier New" w:cs="Courier New" w:hint="default"/>
+      </w:rPr>
+    </w:lvl>
+    <w:lvl w:ilvl="5" w:tplc="04090005" w:tentative="1">
+      <w:start w:val="1"/>
+      <w:numFmt w:val="bullet"/>
+      <w:lvlText w:val=""/>
+      <w:lvlJc w:val="left"/>
+      <w:pPr>
+        <w:ind w:left="4320" w:hanging="360"/>
+      </w:pPr>
+      <w:rPr>
+        <w:rFonts w:ascii="Wingdings" w:hAnsi="Wingdings" w:hint="default"/>
+      </w:rPr>
+    </w:lvl>
+    <w:lvl w:ilvl="6" w:tplc="04090001" w:tentative="1">
+      <w:start w:val="1"/>
+      <w:numFmt w:val="bullet"/>
+      <w:lvlText w:val=""/>
+      <w:lvlJc w:val="left"/>
+      <w:pPr>
+        <w:ind w:left="5040" w:hanging="360"/>
+      </w:pPr>
+      <w:rPr>
+        <w:rFonts w:ascii="Symbol" w:hAnsi="Symbol" w:hint="default"/>
+      </w:rPr>
+    </w:lvl>
+    <w:lvl w:ilvl="7" w:tplc="04090003" w:tentative="1">
+      <w:start w:val="1"/>
+      <w:numFmt w:val="bullet"/>
+      <w:lvlText w:val="o"/>
+      <w:lvlJc w:val="left"/>
+      <w:pPr>
+        <w:ind w:left="5760" w:hanging="360"/>
+      </w:pPr>
+      <w:rPr>
+        <w:rFonts w:ascii="Courier New" w:hAnsi="Courier New" w:cs="Courier New" w:hint="default"/>
+      </w:rPr>
+    </w:lvl>
+    <w:lvl w:ilvl="8" w:tplc="04090005" w:tentative="1">
+      <w:start w:val="1"/>
+      <w:numFmt w:val="bullet"/>
+      <w:lvlText w:val=""/>
+      <w:lvlJc w:val="left"/>
+      <w:pPr>
+        <w:ind w:left="6480" w:hanging="360"/>
+      </w:pPr>
+      <w:rPr>
+        <w:rFonts w:ascii="Wingdings" w:hAnsi="Wingdings" w:hint="default"/>
+      </w:rPr>
+    </w:lvl>
+  </w:abstractNum>
+  <w:abstractNum w:abstractNumId="4" w15:restartNumberingAfterBreak="0">
+    <w:nsid w:val="3BAA2F14"/>
+    <w:multiLevelType w:val="multilevel"/>
+    <w:tmpl w:val="9BDA93AE"/>
     <w:lvl w:ilvl="0">
       <w:start w:val="1"/>
       <w:numFmt w:val="decimal"/>
@@ -1495,6 +3415,8 @@
         <w:ind w:left="720" w:hanging="360"/>
       </w:pPr>
       <w:rPr>
+        <w:rFonts w:ascii="Arial" w:hAnsi="Arial"/>
+        <w:b/>
         <w:color w:val="222222"/>
       </w:rPr>
     </w:lvl>
@@ -1571,104 +3493,125 @@
       </w:pPr>
     </w:lvl>
   </w:abstractNum>
-  <w:abstractNum w:abstractNumId="2">
-    <w:nsid w:val="0D855A98"/>
+  <w:abstractNum w:abstractNumId="5" w15:restartNumberingAfterBreak="0">
+    <w:nsid w:val="3E9B7C8B"/>
     <w:multiLevelType w:val="multilevel"/>
-    <w:tmpl w:val="8DEE7650"/>
-    <w:styleLink w:val="WWOutlineListStyle"/>
+    <w:tmpl w:val="6A20DF64"/>
     <w:lvl w:ilvl="0">
       <w:start w:val="1"/>
-      <w:numFmt w:val="upperRoman"/>
-      <w:pStyle w:val="Heading1"/>
-      <w:lvlText w:val="%1."/>
-      <w:lvlJc w:val="left"/>
+      <w:numFmt w:val="bullet"/>
+      <w:lvlText w:val=""/>
+      <w:lvlJc w:val="left"/>
+      <w:pPr>
+        <w:ind w:left="780" w:hanging="360"/>
+      </w:pPr>
+      <w:rPr>
+        <w:rFonts w:ascii="Wingdings" w:hAnsi="Wingdings" w:cs="Wingdings" w:hint="default"/>
+      </w:rPr>
     </w:lvl>
     <w:lvl w:ilvl="1">
       <w:start w:val="1"/>
-      <w:numFmt w:val="upperLetter"/>
-      <w:pStyle w:val="Heading2"/>
-      <w:lvlText w:val="%2."/>
-      <w:lvlJc w:val="left"/>
-      <w:pPr>
-        <w:ind w:left="720" w:firstLine="0"/>
-      </w:pPr>
+      <w:numFmt w:val="bullet"/>
+      <w:lvlText w:val="o"/>
+      <w:lvlJc w:val="left"/>
+      <w:pPr>
+        <w:ind w:left="1500" w:hanging="360"/>
+      </w:pPr>
+      <w:rPr>
+        <w:rFonts w:ascii="Courier New" w:hAnsi="Courier New" w:cs="Courier New" w:hint="default"/>
+      </w:rPr>
     </w:lvl>
     <w:lvl w:ilvl="2">
       <w:start w:val="1"/>
-      <w:numFmt w:val="decimal"/>
-      <w:pStyle w:val="Heading3"/>
-      <w:lvlText w:val="%3."/>
-      <w:lvlJc w:val="left"/>
-      <w:pPr>
-        <w:ind w:left="1440" w:firstLine="0"/>
-      </w:pPr>
+      <w:numFmt w:val="bullet"/>
+      <w:lvlText w:val=""/>
+      <w:lvlJc w:val="left"/>
+      <w:pPr>
+        <w:ind w:left="2220" w:hanging="360"/>
+      </w:pPr>
+      <w:rPr>
+        <w:rFonts w:ascii="Wingdings" w:hAnsi="Wingdings" w:cs="Wingdings" w:hint="default"/>
+      </w:rPr>
     </w:lvl>
     <w:lvl w:ilvl="3">
       <w:start w:val="1"/>
-      <w:numFmt w:val="lowerLetter"/>
-      <w:pStyle w:val="Heading4"/>
-      <w:lvlText w:val="%4)"/>
-      <w:lvlJc w:val="left"/>
-      <w:pPr>
-        <w:ind w:left="2160" w:firstLine="0"/>
-      </w:pPr>
+      <w:numFmt w:val="bullet"/>
+      <w:lvlText w:val=""/>
+      <w:lvlJc w:val="left"/>
+      <w:pPr>
+        <w:ind w:left="2940" w:hanging="360"/>
+      </w:pPr>
+      <w:rPr>
+        <w:rFonts w:ascii="Symbol" w:hAnsi="Symbol" w:cs="Symbol" w:hint="default"/>
+      </w:rPr>
     </w:lvl>
     <w:lvl w:ilvl="4">
       <w:start w:val="1"/>
-      <w:numFmt w:val="decimal"/>
-      <w:pStyle w:val="Heading5"/>
-      <w:lvlText w:val="(%5)"/>
-      <w:lvlJc w:val="left"/>
-      <w:pPr>
-        <w:ind w:left="2880" w:firstLine="0"/>
-      </w:pPr>
+      <w:numFmt w:val="bullet"/>
+      <w:lvlText w:val="o"/>
+      <w:lvlJc w:val="left"/>
+      <w:pPr>
+        <w:ind w:left="3660" w:hanging="360"/>
+      </w:pPr>
+      <w:rPr>
+        <w:rFonts w:ascii="Courier New" w:hAnsi="Courier New" w:cs="Courier New" w:hint="default"/>
+      </w:rPr>
     </w:lvl>
     <w:lvl w:ilvl="5">
       <w:start w:val="1"/>
-      <w:numFmt w:val="lowerLetter"/>
-      <w:pStyle w:val="Heading6"/>
-      <w:lvlText w:val="(%6)"/>
-      <w:lvlJc w:val="left"/>
-      <w:pPr>
-        <w:ind w:left="3600" w:firstLine="0"/>
-      </w:pPr>
+      <w:numFmt w:val="bullet"/>
+      <w:lvlText w:val=""/>
+      <w:lvlJc w:val="left"/>
+      <w:pPr>
+        <w:ind w:left="4380" w:hanging="360"/>
+      </w:pPr>
+      <w:rPr>
+        <w:rFonts w:ascii="Wingdings" w:hAnsi="Wingdings" w:cs="Wingdings" w:hint="default"/>
+      </w:rPr>
     </w:lvl>
     <w:lvl w:ilvl="6">
       <w:start w:val="1"/>
-      <w:numFmt w:val="lowerRoman"/>
-      <w:pStyle w:val="Heading7"/>
-      <w:lvlText w:val="(%7)"/>
-      <w:lvlJc w:val="left"/>
-      <w:pPr>
-        <w:ind w:left="4320" w:firstLine="0"/>
-      </w:pPr>
+      <w:numFmt w:val="bullet"/>
+      <w:lvlText w:val=""/>
+      <w:lvlJc w:val="left"/>
+      <w:pPr>
+        <w:ind w:left="5100" w:hanging="360"/>
+      </w:pPr>
+      <w:rPr>
+        <w:rFonts w:ascii="Symbol" w:hAnsi="Symbol" w:cs="Symbol" w:hint="default"/>
+      </w:rPr>
     </w:lvl>
     <w:lvl w:ilvl="7">
       <w:start w:val="1"/>
-      <w:numFmt w:val="lowerLetter"/>
-      <w:pStyle w:val="Heading8"/>
-      <w:lvlText w:val="(%8)"/>
-      <w:lvlJc w:val="left"/>
-      <w:pPr>
-        <w:ind w:left="5040" w:firstLine="0"/>
-      </w:pPr>
+      <w:numFmt w:val="bullet"/>
+      <w:lvlText w:val="o"/>
+      <w:lvlJc w:val="left"/>
+      <w:pPr>
+        <w:ind w:left="5820" w:hanging="360"/>
+      </w:pPr>
+      <w:rPr>
+        <w:rFonts w:ascii="Courier New" w:hAnsi="Courier New" w:cs="Courier New" w:hint="default"/>
+      </w:rPr>
     </w:lvl>
     <w:lvl w:ilvl="8">
       <w:start w:val="1"/>
-      <w:numFmt w:val="lowerRoman"/>
-      <w:pStyle w:val="Heading9"/>
-      <w:lvlText w:val="(%9)"/>
-      <w:lvlJc w:val="left"/>
-      <w:pPr>
-        <w:ind w:left="5760" w:firstLine="0"/>
-      </w:pPr>
+      <w:numFmt w:val="bullet"/>
+      <w:lvlText w:val=""/>
+      <w:lvlJc w:val="left"/>
+      <w:pPr>
+        <w:ind w:left="6540" w:hanging="360"/>
+      </w:pPr>
+      <w:rPr>
+        <w:rFonts w:ascii="Wingdings" w:hAnsi="Wingdings" w:cs="Wingdings" w:hint="default"/>
+      </w:rPr>
     </w:lvl>
   </w:abstractNum>
-  <w:abstractNum w:abstractNumId="3">
-    <w:nsid w:val="13CD5FA9"/>
+  <w:abstractNum w:abstractNumId="6" w15:restartNumberingAfterBreak="0">
+    <w:nsid w:val="45BA21AA"/>
     <w:multiLevelType w:val="multilevel"/>
-    <w:tmpl w:val="3BD23FE6"/>
+    <w:tmpl w:val="3B92C228"/>
     <w:lvl w:ilvl="0">
+      <w:start w:val="1"/>
       <w:numFmt w:val="bullet"/>
       <w:lvlText w:val=""/>
       <w:lvlPicBulletId w:val="0"/>
@@ -1677,11 +3620,12 @@
         <w:ind w:left="780" w:hanging="360"/>
       </w:pPr>
       <w:rPr>
-        <w:rFonts w:hAnsi="Symbol" w:hint="default"/>
+        <w:rFonts w:ascii="Symbol" w:hAnsi="Symbol" w:cs="Symbol" w:hint="default"/>
         <w:sz w:val="20"/>
       </w:rPr>
     </w:lvl>
     <w:lvl w:ilvl="1">
+      <w:start w:val="1"/>
       <w:numFmt w:val="bullet"/>
       <w:lvlText w:val="o"/>
       <w:lvlJc w:val="left"/>
@@ -1689,10 +3633,11 @@
         <w:ind w:left="1500" w:hanging="360"/>
       </w:pPr>
       <w:rPr>
-        <w:rFonts w:ascii="Courier New" w:hAnsi="Courier New" w:cs="Courier New"/>
+        <w:rFonts w:ascii="Courier New" w:hAnsi="Courier New" w:cs="Courier New" w:hint="default"/>
       </w:rPr>
     </w:lvl>
     <w:lvl w:ilvl="2">
+      <w:start w:val="1"/>
       <w:numFmt w:val="bullet"/>
       <w:lvlText w:val=""/>
       <w:lvlJc w:val="left"/>
@@ -1700,10 +3645,11 @@
         <w:ind w:left="2220" w:hanging="360"/>
       </w:pPr>
       <w:rPr>
-        <w:rFonts w:ascii="Wingdings" w:hAnsi="Wingdings"/>
+        <w:rFonts w:ascii="Wingdings" w:hAnsi="Wingdings" w:cs="Wingdings" w:hint="default"/>
       </w:rPr>
     </w:lvl>
     <w:lvl w:ilvl="3">
+      <w:start w:val="1"/>
       <w:numFmt w:val="bullet"/>
       <w:lvlText w:val=""/>
       <w:lvlJc w:val="left"/>
@@ -1711,10 +3657,11 @@
         <w:ind w:left="2940" w:hanging="360"/>
       </w:pPr>
       <w:rPr>
-        <w:rFonts w:ascii="Symbol" w:hAnsi="Symbol"/>
+        <w:rFonts w:ascii="Symbol" w:hAnsi="Symbol" w:cs="Symbol" w:hint="default"/>
       </w:rPr>
     </w:lvl>
     <w:lvl w:ilvl="4">
+      <w:start w:val="1"/>
       <w:numFmt w:val="bullet"/>
       <w:lvlText w:val="o"/>
       <w:lvlJc w:val="left"/>
@@ -1722,10 +3669,11 @@
         <w:ind w:left="3660" w:hanging="360"/>
       </w:pPr>
       <w:rPr>
-        <w:rFonts w:ascii="Courier New" w:hAnsi="Courier New" w:cs="Courier New"/>
+        <w:rFonts w:ascii="Courier New" w:hAnsi="Courier New" w:cs="Courier New" w:hint="default"/>
       </w:rPr>
     </w:lvl>
     <w:lvl w:ilvl="5">
+      <w:start w:val="1"/>
       <w:numFmt w:val="bullet"/>
       <w:lvlText w:val=""/>
       <w:lvlJc w:val="left"/>
@@ -1733,10 +3681,11 @@
         <w:ind w:left="4380" w:hanging="360"/>
       </w:pPr>
       <w:rPr>
-        <w:rFonts w:ascii="Wingdings" w:hAnsi="Wingdings"/>
+        <w:rFonts w:ascii="Wingdings" w:hAnsi="Wingdings" w:cs="Wingdings" w:hint="default"/>
       </w:rPr>
     </w:lvl>
     <w:lvl w:ilvl="6">
+      <w:start w:val="1"/>
       <w:numFmt w:val="bullet"/>
       <w:lvlText w:val=""/>
       <w:lvlJc w:val="left"/>
@@ -1744,10 +3693,11 @@
         <w:ind w:left="5100" w:hanging="360"/>
       </w:pPr>
       <w:rPr>
-        <w:rFonts w:ascii="Symbol" w:hAnsi="Symbol"/>
+        <w:rFonts w:ascii="Symbol" w:hAnsi="Symbol" w:cs="Symbol" w:hint="default"/>
       </w:rPr>
     </w:lvl>
     <w:lvl w:ilvl="7">
+      <w:start w:val="1"/>
       <w:numFmt w:val="bullet"/>
       <w:lvlText w:val="o"/>
       <w:lvlJc w:val="left"/>
@@ -1755,10 +3705,11 @@
         <w:ind w:left="5820" w:hanging="360"/>
       </w:pPr>
       <w:rPr>
-        <w:rFonts w:ascii="Courier New" w:hAnsi="Courier New" w:cs="Courier New"/>
+        <w:rFonts w:ascii="Courier New" w:hAnsi="Courier New" w:cs="Courier New" w:hint="default"/>
       </w:rPr>
     </w:lvl>
     <w:lvl w:ilvl="8">
+      <w:start w:val="1"/>
       <w:numFmt w:val="bullet"/>
       <w:lvlText w:val=""/>
       <w:lvlJc w:val="left"/>
@@ -1766,15 +3717,16 @@
         <w:ind w:left="6540" w:hanging="360"/>
       </w:pPr>
       <w:rPr>
-        <w:rFonts w:ascii="Wingdings" w:hAnsi="Wingdings"/>
+        <w:rFonts w:ascii="Wingdings" w:hAnsi="Wingdings" w:cs="Wingdings" w:hint="default"/>
       </w:rPr>
     </w:lvl>
   </w:abstractNum>
-  <w:abstractNum w:abstractNumId="4">
-    <w:nsid w:val="53860E3B"/>
+  <w:abstractNum w:abstractNumId="7" w15:restartNumberingAfterBreak="0">
+    <w:nsid w:val="469D2E02"/>
     <w:multiLevelType w:val="multilevel"/>
-    <w:tmpl w:val="5066EE9E"/>
+    <w:tmpl w:val="7382D6AE"/>
     <w:lvl w:ilvl="0">
+      <w:start w:val="1"/>
       <w:numFmt w:val="bullet"/>
       <w:lvlText w:val=""/>
       <w:lvlJc w:val="left"/>
@@ -1782,10 +3734,11 @@
         <w:ind w:left="1800" w:hanging="360"/>
       </w:pPr>
       <w:rPr>
-        <w:rFonts w:ascii="Wingdings" w:hAnsi="Wingdings"/>
+        <w:rFonts w:ascii="Wingdings" w:hAnsi="Wingdings" w:cs="Wingdings" w:hint="default"/>
       </w:rPr>
     </w:lvl>
     <w:lvl w:ilvl="1">
+      <w:start w:val="1"/>
       <w:numFmt w:val="bullet"/>
       <w:lvlText w:val="o"/>
       <w:lvlJc w:val="left"/>
@@ -1793,10 +3746,11 @@
         <w:ind w:left="2520" w:hanging="360"/>
       </w:pPr>
       <w:rPr>
-        <w:rFonts w:ascii="Courier New" w:hAnsi="Courier New" w:cs="Courier New"/>
+        <w:rFonts w:ascii="Courier New" w:hAnsi="Courier New" w:cs="Courier New" w:hint="default"/>
       </w:rPr>
     </w:lvl>
     <w:lvl w:ilvl="2">
+      <w:start w:val="1"/>
       <w:numFmt w:val="bullet"/>
       <w:lvlText w:val=""/>
       <w:lvlJc w:val="left"/>
@@ -1804,10 +3758,11 @@
         <w:ind w:left="3240" w:hanging="360"/>
       </w:pPr>
       <w:rPr>
-        <w:rFonts w:ascii="Wingdings" w:hAnsi="Wingdings"/>
+        <w:rFonts w:ascii="Wingdings" w:hAnsi="Wingdings" w:cs="Wingdings" w:hint="default"/>
       </w:rPr>
     </w:lvl>
     <w:lvl w:ilvl="3">
+      <w:start w:val="1"/>
       <w:numFmt w:val="bullet"/>
       <w:lvlText w:val=""/>
       <w:lvlJc w:val="left"/>
@@ -1815,10 +3770,11 @@
         <w:ind w:left="3960" w:hanging="360"/>
       </w:pPr>
       <w:rPr>
-        <w:rFonts w:ascii="Symbol" w:hAnsi="Symbol"/>
+        <w:rFonts w:ascii="Symbol" w:hAnsi="Symbol" w:cs="Symbol" w:hint="default"/>
       </w:rPr>
     </w:lvl>
     <w:lvl w:ilvl="4">
+      <w:start w:val="1"/>
       <w:numFmt w:val="bullet"/>
       <w:lvlText w:val="o"/>
       <w:lvlJc w:val="left"/>
@@ -1826,10 +3782,11 @@
         <w:ind w:left="4680" w:hanging="360"/>
       </w:pPr>
       <w:rPr>
-        <w:rFonts w:ascii="Courier New" w:hAnsi="Courier New" w:cs="Courier New"/>
+        <w:rFonts w:ascii="Courier New" w:hAnsi="Courier New" w:cs="Courier New" w:hint="default"/>
       </w:rPr>
     </w:lvl>
     <w:lvl w:ilvl="5">
+      <w:start w:val="1"/>
       <w:numFmt w:val="bullet"/>
       <w:lvlText w:val=""/>
       <w:lvlJc w:val="left"/>
@@ -1837,10 +3794,11 @@
         <w:ind w:left="5400" w:hanging="360"/>
       </w:pPr>
       <w:rPr>
-        <w:rFonts w:ascii="Wingdings" w:hAnsi="Wingdings"/>
+        <w:rFonts w:ascii="Wingdings" w:hAnsi="Wingdings" w:cs="Wingdings" w:hint="default"/>
       </w:rPr>
     </w:lvl>
     <w:lvl w:ilvl="6">
+      <w:start w:val="1"/>
       <w:numFmt w:val="bullet"/>
       <w:lvlText w:val=""/>
       <w:lvlJc w:val="left"/>
@@ -1848,10 +3806,11 @@
         <w:ind w:left="6120" w:hanging="360"/>
       </w:pPr>
       <w:rPr>
-        <w:rFonts w:ascii="Symbol" w:hAnsi="Symbol"/>
+        <w:rFonts w:ascii="Symbol" w:hAnsi="Symbol" w:cs="Symbol" w:hint="default"/>
       </w:rPr>
     </w:lvl>
     <w:lvl w:ilvl="7">
+      <w:start w:val="1"/>
       <w:numFmt w:val="bullet"/>
       <w:lvlText w:val="o"/>
       <w:lvlJc w:val="left"/>
@@ -1859,10 +3818,11 @@
         <w:ind w:left="6840" w:hanging="360"/>
       </w:pPr>
       <w:rPr>
-        <w:rFonts w:ascii="Courier New" w:hAnsi="Courier New" w:cs="Courier New"/>
+        <w:rFonts w:ascii="Courier New" w:hAnsi="Courier New" w:cs="Courier New" w:hint="default"/>
       </w:rPr>
     </w:lvl>
     <w:lvl w:ilvl="8">
+      <w:start w:val="1"/>
       <w:numFmt w:val="bullet"/>
       <w:lvlText w:val=""/>
       <w:lvlJc w:val="left"/>
@@ -1870,262 +3830,52 @@
         <w:ind w:left="7560" w:hanging="360"/>
       </w:pPr>
       <w:rPr>
-        <w:rFonts w:ascii="Wingdings" w:hAnsi="Wingdings"/>
-      </w:rPr>
-    </w:lvl>
-  </w:abstractNum>
-  <w:abstractNum w:abstractNumId="5">
-    <w:nsid w:val="5AE5540B"/>
-    <w:multiLevelType w:val="multilevel"/>
-    <w:tmpl w:val="F0CE9E98"/>
-    <w:lvl w:ilvl="0">
-      <w:numFmt w:val="bullet"/>
-      <w:lvlText w:val="o"/>
-      <w:lvlJc w:val="left"/>
-      <w:pPr>
-        <w:ind w:left="720" w:hanging="360"/>
-      </w:pPr>
-      <w:rPr>
-        <w:rFonts w:ascii="Courier New" w:hAnsi="Courier New" w:cs="Courier New"/>
-      </w:rPr>
-    </w:lvl>
-    <w:lvl w:ilvl="1">
-      <w:numFmt w:val="bullet"/>
-      <w:lvlText w:val="o"/>
-      <w:lvlJc w:val="left"/>
-      <w:pPr>
-        <w:ind w:left="1440" w:hanging="360"/>
-      </w:pPr>
-      <w:rPr>
-        <w:rFonts w:ascii="Courier New" w:hAnsi="Courier New" w:cs="Courier New"/>
-      </w:rPr>
-    </w:lvl>
-    <w:lvl w:ilvl="2">
-      <w:numFmt w:val="bullet"/>
-      <w:lvlText w:val=""/>
-      <w:lvlJc w:val="left"/>
-      <w:pPr>
-        <w:ind w:left="2160" w:hanging="360"/>
-      </w:pPr>
-      <w:rPr>
-        <w:rFonts w:ascii="Wingdings" w:hAnsi="Wingdings"/>
-      </w:rPr>
-    </w:lvl>
-    <w:lvl w:ilvl="3">
-      <w:numFmt w:val="bullet"/>
-      <w:lvlText w:val=""/>
-      <w:lvlJc w:val="left"/>
-      <w:pPr>
-        <w:ind w:left="2880" w:hanging="360"/>
-      </w:pPr>
-      <w:rPr>
-        <w:rFonts w:ascii="Symbol" w:hAnsi="Symbol"/>
-      </w:rPr>
-    </w:lvl>
-    <w:lvl w:ilvl="4">
-      <w:numFmt w:val="bullet"/>
-      <w:lvlText w:val="o"/>
-      <w:lvlJc w:val="left"/>
-      <w:pPr>
-        <w:ind w:left="3600" w:hanging="360"/>
-      </w:pPr>
-      <w:rPr>
-        <w:rFonts w:ascii="Courier New" w:hAnsi="Courier New" w:cs="Courier New"/>
-      </w:rPr>
-    </w:lvl>
-    <w:lvl w:ilvl="5">
-      <w:numFmt w:val="bullet"/>
-      <w:lvlText w:val=""/>
-      <w:lvlJc w:val="left"/>
-      <w:pPr>
-        <w:ind w:left="4320" w:hanging="360"/>
-      </w:pPr>
-      <w:rPr>
-        <w:rFonts w:ascii="Wingdings" w:hAnsi="Wingdings"/>
-      </w:rPr>
-    </w:lvl>
-    <w:lvl w:ilvl="6">
-      <w:numFmt w:val="bullet"/>
-      <w:lvlText w:val=""/>
-      <w:lvlJc w:val="left"/>
-      <w:pPr>
-        <w:ind w:left="5040" w:hanging="360"/>
-      </w:pPr>
-      <w:rPr>
-        <w:rFonts w:ascii="Symbol" w:hAnsi="Symbol"/>
-      </w:rPr>
-    </w:lvl>
-    <w:lvl w:ilvl="7">
-      <w:numFmt w:val="bullet"/>
-      <w:lvlText w:val="o"/>
-      <w:lvlJc w:val="left"/>
-      <w:pPr>
-        <w:ind w:left="5760" w:hanging="360"/>
-      </w:pPr>
-      <w:rPr>
-        <w:rFonts w:ascii="Courier New" w:hAnsi="Courier New" w:cs="Courier New"/>
-      </w:rPr>
-    </w:lvl>
-    <w:lvl w:ilvl="8">
-      <w:numFmt w:val="bullet"/>
-      <w:lvlText w:val=""/>
-      <w:lvlJc w:val="left"/>
-      <w:pPr>
-        <w:ind w:left="6480" w:hanging="360"/>
-      </w:pPr>
-      <w:rPr>
-        <w:rFonts w:ascii="Wingdings" w:hAnsi="Wingdings"/>
-      </w:rPr>
-    </w:lvl>
-  </w:abstractNum>
-  <w:abstractNum w:abstractNumId="6">
-    <w:nsid w:val="74FE0DE1"/>
-    <w:multiLevelType w:val="multilevel"/>
-    <w:tmpl w:val="53FAFD5A"/>
-    <w:lvl w:ilvl="0">
-      <w:numFmt w:val="bullet"/>
-      <w:lvlText w:val=""/>
-      <w:lvlJc w:val="left"/>
-      <w:pPr>
-        <w:ind w:left="780" w:hanging="360"/>
-      </w:pPr>
-      <w:rPr>
-        <w:rFonts w:ascii="Wingdings" w:hAnsi="Wingdings"/>
-      </w:rPr>
-    </w:lvl>
-    <w:lvl w:ilvl="1">
-      <w:numFmt w:val="bullet"/>
-      <w:lvlText w:val="o"/>
-      <w:lvlJc w:val="left"/>
-      <w:pPr>
-        <w:ind w:left="1500" w:hanging="360"/>
-      </w:pPr>
-      <w:rPr>
-        <w:rFonts w:ascii="Courier New" w:hAnsi="Courier New" w:cs="Courier New"/>
-      </w:rPr>
-    </w:lvl>
-    <w:lvl w:ilvl="2">
-      <w:numFmt w:val="bullet"/>
-      <w:lvlText w:val=""/>
-      <w:lvlJc w:val="left"/>
-      <w:pPr>
-        <w:ind w:left="2220" w:hanging="360"/>
-      </w:pPr>
-      <w:rPr>
-        <w:rFonts w:ascii="Wingdings" w:hAnsi="Wingdings"/>
-      </w:rPr>
-    </w:lvl>
-    <w:lvl w:ilvl="3">
-      <w:numFmt w:val="bullet"/>
-      <w:lvlText w:val=""/>
-      <w:lvlJc w:val="left"/>
-      <w:pPr>
-        <w:ind w:left="2940" w:hanging="360"/>
-      </w:pPr>
-      <w:rPr>
-        <w:rFonts w:ascii="Symbol" w:hAnsi="Symbol"/>
-      </w:rPr>
-    </w:lvl>
-    <w:lvl w:ilvl="4">
-      <w:numFmt w:val="bullet"/>
-      <w:lvlText w:val="o"/>
-      <w:lvlJc w:val="left"/>
-      <w:pPr>
-        <w:ind w:left="3660" w:hanging="360"/>
-      </w:pPr>
-      <w:rPr>
-        <w:rFonts w:ascii="Courier New" w:hAnsi="Courier New" w:cs="Courier New"/>
-      </w:rPr>
-    </w:lvl>
-    <w:lvl w:ilvl="5">
-      <w:numFmt w:val="bullet"/>
-      <w:lvlText w:val=""/>
-      <w:lvlJc w:val="left"/>
-      <w:pPr>
-        <w:ind w:left="4380" w:hanging="360"/>
-      </w:pPr>
-      <w:rPr>
-        <w:rFonts w:ascii="Wingdings" w:hAnsi="Wingdings"/>
-      </w:rPr>
-    </w:lvl>
-    <w:lvl w:ilvl="6">
-      <w:numFmt w:val="bullet"/>
-      <w:lvlText w:val=""/>
-      <w:lvlJc w:val="left"/>
-      <w:pPr>
-        <w:ind w:left="5100" w:hanging="360"/>
-      </w:pPr>
-      <w:rPr>
-        <w:rFonts w:ascii="Symbol" w:hAnsi="Symbol"/>
-      </w:rPr>
-    </w:lvl>
-    <w:lvl w:ilvl="7">
-      <w:numFmt w:val="bullet"/>
-      <w:lvlText w:val="o"/>
-      <w:lvlJc w:val="left"/>
-      <w:pPr>
-        <w:ind w:left="5820" w:hanging="360"/>
-      </w:pPr>
-      <w:rPr>
-        <w:rFonts w:ascii="Courier New" w:hAnsi="Courier New" w:cs="Courier New"/>
-      </w:rPr>
-    </w:lvl>
-    <w:lvl w:ilvl="8">
-      <w:numFmt w:val="bullet"/>
-      <w:lvlText w:val=""/>
-      <w:lvlJc w:val="left"/>
-      <w:pPr>
-        <w:ind w:left="6540" w:hanging="360"/>
-      </w:pPr>
-      <w:rPr>
-        <w:rFonts w:ascii="Wingdings" w:hAnsi="Wingdings"/>
+        <w:rFonts w:ascii="Wingdings" w:hAnsi="Wingdings" w:cs="Wingdings" w:hint="default"/>
       </w:rPr>
     </w:lvl>
   </w:abstractNum>
   <w:num w:numId="1">
+    <w:abstractNumId w:val="0"/>
+  </w:num>
+  <w:num w:numId="2">
+    <w:abstractNumId w:val="4"/>
+  </w:num>
+  <w:num w:numId="3">
+    <w:abstractNumId w:val="1"/>
+  </w:num>
+  <w:num w:numId="4">
+    <w:abstractNumId w:val="7"/>
+  </w:num>
+  <w:num w:numId="5">
+    <w:abstractNumId w:val="5"/>
+  </w:num>
+  <w:num w:numId="6">
+    <w:abstractNumId w:val="6"/>
+  </w:num>
+  <w:num w:numId="7">
     <w:abstractNumId w:val="2"/>
   </w:num>
-  <w:num w:numId="2">
-    <w:abstractNumId w:val="1"/>
-  </w:num>
-  <w:num w:numId="3">
-    <w:abstractNumId w:val="0"/>
-  </w:num>
-  <w:num w:numId="4">
-    <w:abstractNumId w:val="4"/>
-  </w:num>
-  <w:num w:numId="5">
-    <w:abstractNumId w:val="6"/>
-  </w:num>
-  <w:num w:numId="6">
+  <w:num w:numId="8">
     <w:abstractNumId w:val="3"/>
-  </w:num>
-  <w:num w:numId="7">
-    <w:abstractNumId w:val="5"/>
   </w:num>
 </w:numbering>
 </file>
 
 <file path=word/styles.xml><?xml version="1.0" encoding="utf-8"?>
-<w:styles xmlns:mc="http://schemas.openxmlformats.org/markup-compatibility/2006" xmlns:r="http://schemas.openxmlformats.org/officeDocument/2006/relationships" xmlns:w="http://schemas.openxmlformats.org/wordprocessingml/2006/main" xmlns:w14="http://schemas.microsoft.com/office/word/2010/wordml" xmlns:w15="http://schemas.microsoft.com/office/word/2012/wordml" mc:Ignorable="w14 w15">
+<w:styles xmlns:mc="http://schemas.openxmlformats.org/markup-compatibility/2006" xmlns:r="http://schemas.openxmlformats.org/officeDocument/2006/relationships" xmlns:w="http://schemas.openxmlformats.org/wordprocessingml/2006/main" xmlns:w14="http://schemas.microsoft.com/office/word/2010/wordml" xmlns:w15="http://schemas.microsoft.com/office/word/2012/wordml" xmlns:w16cid="http://schemas.microsoft.com/office/word/2016/wordml/cid" xmlns:w16se="http://schemas.microsoft.com/office/word/2015/wordml/symex" mc:Ignorable="w14 w15 w16se w16cid">
   <w:docDefaults>
     <w:rPrDefault>
       <w:rPr>
         <w:rFonts w:ascii="Liberation Serif" w:eastAsia="Noto Serif CJK SC" w:hAnsi="Liberation Serif" w:cs="Lohit Devanagari"/>
-        <w:kern w:val="3"/>
+        <w:kern w:val="2"/>
         <w:sz w:val="24"/>
         <w:szCs w:val="24"/>
         <w:lang w:val="en-US" w:eastAsia="zh-CN" w:bidi="hi-IN"/>
       </w:rPr>
     </w:rPrDefault>
-    <w:pPrDefault>
-      <w:pPr>
-        <w:autoSpaceDN w:val="0"/>
-        <w:textAlignment w:val="baseline"/>
-      </w:pPr>
-    </w:pPrDefault>
+    <w:pPrDefault/>
   </w:docDefaults>
-  <w:latentStyles w:defLockedState="0" w:defUIPriority="99" w:defSemiHidden="0" w:defUnhideWhenUsed="0" w:defQFormat="0" w:count="380">
+  <w:latentStyles w:defLockedState="0" w:defUIPriority="99" w:defSemiHidden="0" w:defUnhideWhenUsed="0" w:defQFormat="0" w:count="375">
     <w:lsdException w:name="Normal" w:uiPriority="0" w:qFormat="1"/>
     <w:lsdException w:name="heading 1" w:uiPriority="9" w:qFormat="1"/>
     <w:lsdException w:name="heading 2" w:semiHidden="1" w:uiPriority="9" w:unhideWhenUsed="1" w:qFormat="1"/>
@@ -2503,6 +4253,7 @@
     <w:qFormat/>
     <w:pPr>
       <w:suppressAutoHyphens/>
+      <w:textAlignment w:val="baseline"/>
     </w:pPr>
   </w:style>
   <w:style w:type="paragraph" w:styleId="Heading1">
@@ -2654,6 +4405,7 @@
     <w:name w:val="heading 7"/>
     <w:basedOn w:val="Normal"/>
     <w:next w:val="Normal"/>
+    <w:qFormat/>
     <w:pPr>
       <w:keepNext/>
       <w:keepLines/>
@@ -2676,6 +4428,7 @@
     <w:name w:val="heading 8"/>
     <w:basedOn w:val="Normal"/>
     <w:next w:val="Normal"/>
+    <w:qFormat/>
     <w:pPr>
       <w:keepNext/>
       <w:keepLines/>
@@ -2697,6 +4450,7 @@
     <w:name w:val="heading 9"/>
     <w:basedOn w:val="Normal"/>
     <w:next w:val="Normal"/>
+    <w:qFormat/>
     <w:pPr>
       <w:keepNext/>
       <w:keepLines/>
@@ -2743,25 +4497,241 @@
     <w:semiHidden/>
     <w:unhideWhenUsed/>
   </w:style>
-  <w:style w:type="numbering" w:customStyle="1" w:styleId="WWOutlineListStyle">
-    <w:name w:val="WW_OutlineListStyle"/>
-    <w:basedOn w:val="NoList"/>
-    <w:pPr>
-      <w:numPr>
-        <w:numId w:val="1"/>
-      </w:numPr>
-    </w:pPr>
+  <w:style w:type="character" w:customStyle="1" w:styleId="Heading1Char">
+    <w:name w:val="Heading 1 Char"/>
+    <w:basedOn w:val="DefaultParagraphFont"/>
+    <w:qFormat/>
+    <w:rPr>
+      <w:rFonts w:ascii="Calibri Light" w:eastAsia="Times New Roman" w:hAnsi="Calibri Light" w:cs="Mangal"/>
+      <w:color w:val="2F5496"/>
+      <w:sz w:val="32"/>
+      <w:szCs w:val="29"/>
+    </w:rPr>
   </w:style>
-  <w:style w:type="paragraph" w:customStyle="1" w:styleId="Standard">
-    <w:name w:val="Standard"/>
-    <w:pPr>
-      <w:suppressAutoHyphens/>
-    </w:pPr>
+  <w:style w:type="character" w:customStyle="1" w:styleId="Heading2Char">
+    <w:name w:val="Heading 2 Char"/>
+    <w:basedOn w:val="DefaultParagraphFont"/>
+    <w:qFormat/>
+    <w:rPr>
+      <w:rFonts w:ascii="Calibri Light" w:eastAsia="Times New Roman" w:hAnsi="Calibri Light" w:cs="Mangal"/>
+      <w:color w:val="2F5496"/>
+      <w:sz w:val="26"/>
+      <w:szCs w:val="23"/>
+    </w:rPr>
+  </w:style>
+  <w:style w:type="character" w:customStyle="1" w:styleId="Heading3Char">
+    <w:name w:val="Heading 3 Char"/>
+    <w:basedOn w:val="DefaultParagraphFont"/>
+    <w:qFormat/>
+    <w:rPr>
+      <w:rFonts w:ascii="Calibri Light" w:eastAsia="Times New Roman" w:hAnsi="Calibri Light" w:cs="Mangal"/>
+      <w:color w:val="1F3763"/>
+      <w:szCs w:val="21"/>
+    </w:rPr>
+  </w:style>
+  <w:style w:type="character" w:customStyle="1" w:styleId="Heading4Char">
+    <w:name w:val="Heading 4 Char"/>
+    <w:basedOn w:val="DefaultParagraphFont"/>
+    <w:qFormat/>
+    <w:rPr>
+      <w:rFonts w:ascii="Calibri Light" w:eastAsia="Times New Roman" w:hAnsi="Calibri Light" w:cs="Mangal"/>
+      <w:i/>
+      <w:iCs/>
+      <w:color w:val="2F5496"/>
+      <w:szCs w:val="21"/>
+    </w:rPr>
+  </w:style>
+  <w:style w:type="character" w:customStyle="1" w:styleId="Heading5Char">
+    <w:name w:val="Heading 5 Char"/>
+    <w:basedOn w:val="DefaultParagraphFont"/>
+    <w:qFormat/>
+    <w:rPr>
+      <w:rFonts w:ascii="Calibri Light" w:eastAsia="Times New Roman" w:hAnsi="Calibri Light" w:cs="Mangal"/>
+      <w:color w:val="2F5496"/>
+      <w:szCs w:val="21"/>
+    </w:rPr>
+  </w:style>
+  <w:style w:type="character" w:customStyle="1" w:styleId="Heading6Char">
+    <w:name w:val="Heading 6 Char"/>
+    <w:basedOn w:val="DefaultParagraphFont"/>
+    <w:qFormat/>
+    <w:rPr>
+      <w:rFonts w:ascii="Calibri Light" w:eastAsia="Times New Roman" w:hAnsi="Calibri Light" w:cs="Mangal"/>
+      <w:color w:val="1F3763"/>
+      <w:szCs w:val="21"/>
+    </w:rPr>
+  </w:style>
+  <w:style w:type="character" w:customStyle="1" w:styleId="Heading7Char">
+    <w:name w:val="Heading 7 Char"/>
+    <w:basedOn w:val="DefaultParagraphFont"/>
+    <w:qFormat/>
+    <w:rPr>
+      <w:rFonts w:ascii="Calibri Light" w:eastAsia="Times New Roman" w:hAnsi="Calibri Light" w:cs="Mangal"/>
+      <w:i/>
+      <w:iCs/>
+      <w:color w:val="1F3763"/>
+      <w:szCs w:val="21"/>
+    </w:rPr>
+  </w:style>
+  <w:style w:type="character" w:customStyle="1" w:styleId="Heading8Char">
+    <w:name w:val="Heading 8 Char"/>
+    <w:basedOn w:val="DefaultParagraphFont"/>
+    <w:qFormat/>
+    <w:rPr>
+      <w:rFonts w:ascii="Calibri Light" w:eastAsia="Times New Roman" w:hAnsi="Calibri Light" w:cs="Mangal"/>
+      <w:color w:val="272727"/>
+      <w:sz w:val="21"/>
+      <w:szCs w:val="19"/>
+    </w:rPr>
+  </w:style>
+  <w:style w:type="character" w:customStyle="1" w:styleId="Heading9Char">
+    <w:name w:val="Heading 9 Char"/>
+    <w:basedOn w:val="DefaultParagraphFont"/>
+    <w:qFormat/>
+    <w:rPr>
+      <w:rFonts w:ascii="Calibri Light" w:eastAsia="Times New Roman" w:hAnsi="Calibri Light" w:cs="Mangal"/>
+      <w:i/>
+      <w:iCs/>
+      <w:color w:val="272727"/>
+      <w:sz w:val="21"/>
+      <w:szCs w:val="19"/>
+    </w:rPr>
+  </w:style>
+  <w:style w:type="character" w:customStyle="1" w:styleId="ListLabel1">
+    <w:name w:val="ListLabel 1"/>
+    <w:qFormat/>
+    <w:rPr>
+      <w:rFonts w:ascii="Arial" w:hAnsi="Arial"/>
+      <w:b/>
+      <w:color w:val="222222"/>
+    </w:rPr>
+  </w:style>
+  <w:style w:type="character" w:customStyle="1" w:styleId="ListLabel2">
+    <w:name w:val="ListLabel 2"/>
+    <w:qFormat/>
+    <w:rPr>
+      <w:rFonts w:eastAsia="Noto Serif CJK SC" w:cs="Lohit Devanagari"/>
+    </w:rPr>
+  </w:style>
+  <w:style w:type="character" w:customStyle="1" w:styleId="ListLabel3">
+    <w:name w:val="ListLabel 3"/>
+    <w:qFormat/>
+    <w:rPr>
+      <w:rFonts w:cs="Courier New"/>
+    </w:rPr>
+  </w:style>
+  <w:style w:type="character" w:customStyle="1" w:styleId="ListLabel4">
+    <w:name w:val="ListLabel 4"/>
+    <w:qFormat/>
+    <w:rPr>
+      <w:rFonts w:cs="Courier New"/>
+    </w:rPr>
+  </w:style>
+  <w:style w:type="character" w:customStyle="1" w:styleId="ListLabel5">
+    <w:name w:val="ListLabel 5"/>
+    <w:qFormat/>
+    <w:rPr>
+      <w:rFonts w:cs="Courier New"/>
+    </w:rPr>
+  </w:style>
+  <w:style w:type="character" w:customStyle="1" w:styleId="ListLabel6">
+    <w:name w:val="ListLabel 6"/>
+    <w:qFormat/>
+    <w:rPr>
+      <w:rFonts w:cs="Courier New"/>
+    </w:rPr>
+  </w:style>
+  <w:style w:type="character" w:customStyle="1" w:styleId="ListLabel7">
+    <w:name w:val="ListLabel 7"/>
+    <w:qFormat/>
+    <w:rPr>
+      <w:rFonts w:cs="Courier New"/>
+    </w:rPr>
+  </w:style>
+  <w:style w:type="character" w:customStyle="1" w:styleId="ListLabel8">
+    <w:name w:val="ListLabel 8"/>
+    <w:qFormat/>
+    <w:rPr>
+      <w:rFonts w:cs="Courier New"/>
+    </w:rPr>
+  </w:style>
+  <w:style w:type="character" w:customStyle="1" w:styleId="ListLabel9">
+    <w:name w:val="ListLabel 9"/>
+    <w:qFormat/>
+    <w:rPr>
+      <w:sz w:val="20"/>
+    </w:rPr>
+  </w:style>
+  <w:style w:type="character" w:customStyle="1" w:styleId="ListLabel10">
+    <w:name w:val="ListLabel 10"/>
+    <w:qFormat/>
+    <w:rPr>
+      <w:rFonts w:cs="Courier New"/>
+    </w:rPr>
+  </w:style>
+  <w:style w:type="character" w:customStyle="1" w:styleId="ListLabel11">
+    <w:name w:val="ListLabel 11"/>
+    <w:qFormat/>
+    <w:rPr>
+      <w:rFonts w:cs="Courier New"/>
+    </w:rPr>
+  </w:style>
+  <w:style w:type="character" w:customStyle="1" w:styleId="ListLabel12">
+    <w:name w:val="ListLabel 12"/>
+    <w:qFormat/>
+    <w:rPr>
+      <w:rFonts w:cs="Courier New"/>
+    </w:rPr>
+  </w:style>
+  <w:style w:type="character" w:customStyle="1" w:styleId="ListLabel13">
+    <w:name w:val="ListLabel 13"/>
+    <w:qFormat/>
+    <w:rPr>
+      <w:rFonts w:cs="Courier New"/>
+    </w:rPr>
+  </w:style>
+  <w:style w:type="character" w:customStyle="1" w:styleId="ListLabel14">
+    <w:name w:val="ListLabel 14"/>
+    <w:qFormat/>
+    <w:rPr>
+      <w:rFonts w:cs="Courier New"/>
+    </w:rPr>
+  </w:style>
+  <w:style w:type="character" w:customStyle="1" w:styleId="ListLabel15">
+    <w:name w:val="ListLabel 15"/>
+    <w:qFormat/>
+    <w:rPr>
+      <w:rFonts w:cs="Courier New"/>
+    </w:rPr>
+  </w:style>
+  <w:style w:type="character" w:customStyle="1" w:styleId="ListLabel16">
+    <w:name w:val="ListLabel 16"/>
+    <w:qFormat/>
+    <w:rPr>
+      <w:rFonts w:cs="Courier New"/>
+    </w:rPr>
+  </w:style>
+  <w:style w:type="character" w:styleId="Emphasis">
+    <w:name w:val="Emphasis"/>
+    <w:qFormat/>
+    <w:rPr>
+      <w:i/>
+      <w:iCs/>
+    </w:rPr>
+  </w:style>
+  <w:style w:type="character" w:customStyle="1" w:styleId="InternetLink">
+    <w:name w:val="Internet Link"/>
+    <w:rPr>
+      <w:color w:val="000080"/>
+      <w:u w:val="single"/>
+      <w:lang/>
+    </w:rPr>
   </w:style>
   <w:style w:type="paragraph" w:customStyle="1" w:styleId="Heading">
     <w:name w:val="Heading"/>
     <w:basedOn w:val="Standard"/>
     <w:next w:val="Textbody"/>
+    <w:qFormat/>
     <w:pPr>
       <w:keepNext/>
       <w:spacing w:before="240" w:after="120"/>
@@ -2772,9 +4742,9 @@
       <w:szCs w:val="28"/>
     </w:rPr>
   </w:style>
-  <w:style w:type="paragraph" w:customStyle="1" w:styleId="Textbody">
-    <w:name w:val="Text body"/>
-    <w:basedOn w:val="Standard"/>
+  <w:style w:type="paragraph" w:styleId="BodyText">
+    <w:name w:val="Body Text"/>
+    <w:basedOn w:val="Normal"/>
     <w:pPr>
       <w:spacing w:after="140" w:line="276" w:lineRule="auto"/>
     </w:pPr>
@@ -2786,6 +4756,7 @@
   <w:style w:type="paragraph" w:styleId="Caption">
     <w:name w:val="caption"/>
     <w:basedOn w:val="Standard"/>
+    <w:qFormat/>
     <w:pPr>
       <w:suppressLineNumbers/>
       <w:spacing w:before="120" w:after="120"/>
@@ -2798,99 +4769,44 @@
   <w:style w:type="paragraph" w:customStyle="1" w:styleId="Index">
     <w:name w:val="Index"/>
     <w:basedOn w:val="Standard"/>
+    <w:qFormat/>
     <w:pPr>
       <w:suppressLineNumbers/>
     </w:pPr>
   </w:style>
-  <w:style w:type="character" w:customStyle="1" w:styleId="Heading1Char">
-    <w:name w:val="Heading 1 Char"/>
-    <w:basedOn w:val="DefaultParagraphFont"/>
+  <w:style w:type="paragraph" w:customStyle="1" w:styleId="Standard">
+    <w:name w:val="Standard"/>
+    <w:qFormat/>
+    <w:pPr>
+      <w:suppressAutoHyphens/>
+      <w:textAlignment w:val="baseline"/>
+    </w:pPr>
+  </w:style>
+  <w:style w:type="paragraph" w:customStyle="1" w:styleId="Textbody">
+    <w:name w:val="Text body"/>
+    <w:basedOn w:val="Standard"/>
+    <w:qFormat/>
+    <w:pPr>
+      <w:spacing w:after="140" w:line="276" w:lineRule="auto"/>
+    </w:pPr>
+  </w:style>
+  <w:style w:type="numbering" w:customStyle="1" w:styleId="WWOutlineListStyle">
+    <w:name w:val="WW_OutlineListStyle"/>
+    <w:qFormat/>
+  </w:style>
+  <w:style w:type="paragraph" w:styleId="ListParagraph">
+    <w:name w:val="List Paragraph"/>
+    <w:basedOn w:val="Normal"/>
+    <w:uiPriority w:val="34"/>
+    <w:qFormat/>
+    <w:rsid w:val="00313BA4"/>
+    <w:pPr>
+      <w:ind w:left="720"/>
+      <w:contextualSpacing/>
+    </w:pPr>
     <w:rPr>
-      <w:rFonts w:ascii="Calibri Light" w:eastAsia="Times New Roman" w:hAnsi="Calibri Light" w:cs="Mangal"/>
-      <w:color w:val="2F5496"/>
-      <w:sz w:val="32"/>
-      <w:szCs w:val="29"/>
-    </w:rPr>
-  </w:style>
-  <w:style w:type="character" w:customStyle="1" w:styleId="Heading2Char">
-    <w:name w:val="Heading 2 Char"/>
-    <w:basedOn w:val="DefaultParagraphFont"/>
-    <w:rPr>
-      <w:rFonts w:ascii="Calibri Light" w:eastAsia="Times New Roman" w:hAnsi="Calibri Light" w:cs="Mangal"/>
-      <w:color w:val="2F5496"/>
-      <w:sz w:val="26"/>
-      <w:szCs w:val="23"/>
-    </w:rPr>
-  </w:style>
-  <w:style w:type="character" w:customStyle="1" w:styleId="Heading3Char">
-    <w:name w:val="Heading 3 Char"/>
-    <w:basedOn w:val="DefaultParagraphFont"/>
-    <w:rPr>
-      <w:rFonts w:ascii="Calibri Light" w:eastAsia="Times New Roman" w:hAnsi="Calibri Light" w:cs="Mangal"/>
-      <w:color w:val="1F3763"/>
+      <w:rFonts w:cs="Mangal"/>
       <w:szCs w:val="21"/>
-    </w:rPr>
-  </w:style>
-  <w:style w:type="character" w:customStyle="1" w:styleId="Heading4Char">
-    <w:name w:val="Heading 4 Char"/>
-    <w:basedOn w:val="DefaultParagraphFont"/>
-    <w:rPr>
-      <w:rFonts w:ascii="Calibri Light" w:eastAsia="Times New Roman" w:hAnsi="Calibri Light" w:cs="Mangal"/>
-      <w:i/>
-      <w:iCs/>
-      <w:color w:val="2F5496"/>
-      <w:szCs w:val="21"/>
-    </w:rPr>
-  </w:style>
-  <w:style w:type="character" w:customStyle="1" w:styleId="Heading5Char">
-    <w:name w:val="Heading 5 Char"/>
-    <w:basedOn w:val="DefaultParagraphFont"/>
-    <w:rPr>
-      <w:rFonts w:ascii="Calibri Light" w:eastAsia="Times New Roman" w:hAnsi="Calibri Light" w:cs="Mangal"/>
-      <w:color w:val="2F5496"/>
-      <w:szCs w:val="21"/>
-    </w:rPr>
-  </w:style>
-  <w:style w:type="character" w:customStyle="1" w:styleId="Heading6Char">
-    <w:name w:val="Heading 6 Char"/>
-    <w:basedOn w:val="DefaultParagraphFont"/>
-    <w:rPr>
-      <w:rFonts w:ascii="Calibri Light" w:eastAsia="Times New Roman" w:hAnsi="Calibri Light" w:cs="Mangal"/>
-      <w:color w:val="1F3763"/>
-      <w:szCs w:val="21"/>
-    </w:rPr>
-  </w:style>
-  <w:style w:type="character" w:customStyle="1" w:styleId="Heading7Char">
-    <w:name w:val="Heading 7 Char"/>
-    <w:basedOn w:val="DefaultParagraphFont"/>
-    <w:rPr>
-      <w:rFonts w:ascii="Calibri Light" w:eastAsia="Times New Roman" w:hAnsi="Calibri Light" w:cs="Mangal"/>
-      <w:i/>
-      <w:iCs/>
-      <w:color w:val="1F3763"/>
-      <w:szCs w:val="21"/>
-    </w:rPr>
-  </w:style>
-  <w:style w:type="character" w:customStyle="1" w:styleId="Heading8Char">
-    <w:name w:val="Heading 8 Char"/>
-    <w:basedOn w:val="DefaultParagraphFont"/>
-    <w:rPr>
-      <w:rFonts w:ascii="Calibri Light" w:eastAsia="Times New Roman" w:hAnsi="Calibri Light" w:cs="Mangal"/>
-      <w:color w:val="272727"/>
-      <w:sz w:val="21"/>
-      <w:szCs w:val="19"/>
-    </w:rPr>
-  </w:style>
-  <w:style w:type="character" w:customStyle="1" w:styleId="Heading9Char">
-    <w:name w:val="Heading 9 Char"/>
-    <w:basedOn w:val="DefaultParagraphFont"/>
-    <w:rPr>
-      <w:rFonts w:ascii="Calibri Light" w:eastAsia="Times New Roman" w:hAnsi="Calibri Light" w:cs="Mangal"/>
-      <w:i/>
-      <w:iCs/>
-      <w:color w:val="272727"/>
-      <w:sz w:val="21"/>
-      <w:szCs w:val="19"/>
     </w:rPr>
   </w:style>
 </w:styles>

</xml_diff>